<commit_message>
Changed so SDL does not limit the frames.
</commit_message>
<xml_diff>
--- a/CPSC585/CPSC585/Documentation/Schedule Table.docx
+++ b/CPSC585/CPSC585/Documentation/Schedule Table.docx
@@ -1,18 +1,18 @@
 
 <file path=word/document.xml><?xml version="1.0" encoding="utf-8"?>
-<w:document xmlns:wpc="http://schemas.microsoft.com/office/word/2010/wordprocessingCanvas" xmlns:mc="http://schemas.openxmlformats.org/markup-compatibility/2006" xmlns:o="urn:schemas-microsoft-com:office:office" xmlns:r="http://schemas.openxmlformats.org/officeDocument/2006/relationships" xmlns:m="http://schemas.openxmlformats.org/officeDocument/2006/math" xmlns:v="urn:schemas-microsoft-com:vml" xmlns:wp14="http://schemas.microsoft.com/office/word/2010/wordprocessingDrawing" xmlns:wp="http://schemas.openxmlformats.org/drawingml/2006/wordprocessingDrawing" xmlns:w10="urn:schemas-microsoft-com:office:word" xmlns:w="http://schemas.openxmlformats.org/wordprocessingml/2006/main" xmlns:w14="http://schemas.microsoft.com/office/word/2010/wordml" xmlns:wpg="http://schemas.microsoft.com/office/word/2010/wordprocessingGroup" xmlns:wpi="http://schemas.microsoft.com/office/word/2010/wordprocessingInk" xmlns:wne="http://schemas.microsoft.com/office/word/2006/wordml" xmlns:wps="http://schemas.microsoft.com/office/word/2010/wordprocessingShape" mc:Ignorable="w14 wp14">
+<w:document xmlns:ve="http://schemas.openxmlformats.org/markup-compatibility/2006" xmlns:o="urn:schemas-microsoft-com:office:office" xmlns:r="http://schemas.openxmlformats.org/officeDocument/2006/relationships" xmlns:m="http://schemas.openxmlformats.org/officeDocument/2006/math" xmlns:v="urn:schemas-microsoft-com:vml" xmlns:wp="http://schemas.openxmlformats.org/drawingml/2006/wordprocessingDrawing" xmlns:w10="urn:schemas-microsoft-com:office:word" xmlns:w="http://schemas.openxmlformats.org/wordprocessingml/2006/main" xmlns:wne="http://schemas.microsoft.com/office/word/2006/wordml">
   <w:body>
     <w:tbl>
       <w:tblPr>
         <w:tblStyle w:val="TableGrid"/>
         <w:tblW w:w="0" w:type="auto"/>
-        <w:tblLook w:val="04A0" w:firstRow="1" w:lastRow="0" w:firstColumn="1" w:lastColumn="0" w:noHBand="0" w:noVBand="1"/>
+        <w:tblLook w:val="04A0"/>
       </w:tblPr>
       <w:tblGrid>
-        <w:gridCol w:w="1915"/>
-        <w:gridCol w:w="1915"/>
-        <w:gridCol w:w="1915"/>
-        <w:gridCol w:w="1915"/>
+        <w:gridCol w:w="1895"/>
+        <w:gridCol w:w="1906"/>
+        <w:gridCol w:w="1906"/>
+        <w:gridCol w:w="1953"/>
         <w:gridCol w:w="1916"/>
       </w:tblGrid>
       <w:tr>
@@ -355,67 +355,53 @@
               </w:numPr>
             </w:pPr>
             <w:r>
-              <w:t xml:space="preserve">Add multi viewports. </w:t>
-            </w:r>
-            <w:r>
-              <w:rPr>
-                <w:b/>
-              </w:rPr>
-              <w:t>(Jan 30)</w:t>
-            </w:r>
-          </w:p>
-          <w:p>
-            <w:pPr>
-              <w:pStyle w:val="ListParagraph"/>
-              <w:numPr>
-                <w:ilvl w:val="0"/>
-                <w:numId w:val="3"/>
-              </w:numPr>
-            </w:pPr>
-            <w:r>
-              <w:t xml:space="preserve">Add shaders and frame buffer effects. </w:t>
-            </w:r>
-            <w:r>
-              <w:rPr>
-                <w:b/>
-              </w:rPr>
-              <w:t>(Feb 1)</w:t>
-            </w:r>
-          </w:p>
-          <w:p>
-            <w:pPr>
-              <w:pStyle w:val="ListParagraph"/>
-              <w:numPr>
-                <w:ilvl w:val="0"/>
-                <w:numId w:val="3"/>
-              </w:numPr>
-            </w:pPr>
-            <w:r>
-              <w:t>Add GUI for in-game and menu.</w:t>
-            </w:r>
-          </w:p>
-          <w:p>
-            <w:pPr>
-              <w:pStyle w:val="ListParagraph"/>
-              <w:ind w:left="360"/>
-            </w:pPr>
-            <w:r>
-              <w:rPr>
-                <w:b/>
-              </w:rPr>
-              <w:t>(Feb 10)</w:t>
-            </w:r>
-          </w:p>
-          <w:p>
-            <w:pPr>
-              <w:pStyle w:val="ListParagraph"/>
-              <w:numPr>
-                <w:ilvl w:val="0"/>
-                <w:numId w:val="3"/>
-              </w:numPr>
-            </w:pPr>
-            <w:r>
-              <w:t>Design gameplay models</w:t>
+              <w:t xml:space="preserve">Add </w:t>
+            </w:r>
+            <w:proofErr w:type="spellStart"/>
+            <w:r>
+              <w:t>shaders</w:t>
+            </w:r>
+            <w:proofErr w:type="spellEnd"/>
+            <w:r>
+              <w:t xml:space="preserve"> and frame buffer effects. </w:t>
+            </w:r>
+            <w:r>
+              <w:rPr>
+                <w:b/>
+              </w:rPr>
+              <w:t xml:space="preserve">(Feb </w:t>
+            </w:r>
+            <w:r>
+              <w:rPr>
+                <w:b/>
+              </w:rPr>
+              <w:t>8</w:t>
+            </w:r>
+            <w:r>
+              <w:rPr>
+                <w:b/>
+              </w:rPr>
+              <w:t>)</w:t>
+            </w:r>
+          </w:p>
+          <w:p>
+            <w:pPr>
+              <w:pStyle w:val="ListParagraph"/>
+              <w:numPr>
+                <w:ilvl w:val="0"/>
+                <w:numId w:val="3"/>
+              </w:numPr>
+            </w:pPr>
+            <w:r>
+              <w:t xml:space="preserve">Design </w:t>
+            </w:r>
+            <w:proofErr w:type="spellStart"/>
+            <w:r>
+              <w:t>gameplay</w:t>
+            </w:r>
+            <w:proofErr w:type="spellEnd"/>
+            <w:r>
+              <w:t xml:space="preserve"> models</w:t>
             </w:r>
             <w:r>
               <w:t>.</w:t>
@@ -456,58 +442,97 @@
               <w:rPr>
                 <w:b/>
               </w:rPr>
-              <w:t>(Feb 3)</w:t>
-            </w:r>
-          </w:p>
-          <w:p>
-            <w:pPr>
-              <w:pStyle w:val="ListParagraph"/>
-              <w:numPr>
-                <w:ilvl w:val="0"/>
-                <w:numId w:val="3"/>
-              </w:numPr>
-            </w:pPr>
-            <w:r>
-              <w:t xml:space="preserve">Add collision detection for objects. </w:t>
+              <w:t xml:space="preserve">(Feb </w:t>
+            </w:r>
+            <w:r>
+              <w:rPr>
+                <w:b/>
+              </w:rPr>
+              <w:t>8</w:t>
+            </w:r>
+            <w:r>
+              <w:rPr>
+                <w:b/>
+              </w:rPr>
+              <w:t>)</w:t>
+            </w:r>
+          </w:p>
+          <w:p>
+            <w:pPr>
+              <w:pStyle w:val="ListParagraph"/>
+              <w:numPr>
+                <w:ilvl w:val="0"/>
+                <w:numId w:val="3"/>
+              </w:numPr>
+            </w:pPr>
+            <w:r>
+              <w:t xml:space="preserve">Acceleration implemented </w:t>
+            </w:r>
+            <w:r>
+              <w:rPr>
+                <w:b/>
+              </w:rPr>
+              <w:t>(Feb 10)</w:t>
+            </w:r>
+          </w:p>
+          <w:p>
+            <w:pPr>
+              <w:pStyle w:val="ListParagraph"/>
+              <w:numPr>
+                <w:ilvl w:val="0"/>
+                <w:numId w:val="3"/>
+              </w:numPr>
+            </w:pPr>
+            <w:r>
+              <w:t xml:space="preserve">Braking forces implemented </w:t>
+            </w:r>
+            <w:r>
+              <w:rPr>
+                <w:b/>
+              </w:rPr>
+              <w:t>(Feb 11)</w:t>
+            </w:r>
+          </w:p>
+          <w:p>
+            <w:pPr>
+              <w:pStyle w:val="ListParagraph"/>
+              <w:numPr>
+                <w:ilvl w:val="0"/>
+                <w:numId w:val="3"/>
+              </w:numPr>
+            </w:pPr>
+            <w:r>
+              <w:t xml:space="preserve">Steering forces implemented </w:t>
+            </w:r>
+            <w:r>
+              <w:rPr>
+                <w:b/>
+              </w:rPr>
+              <w:t>(Feb 12)</w:t>
+            </w:r>
+          </w:p>
+          <w:p>
+            <w:pPr>
+              <w:pStyle w:val="ListParagraph"/>
+              <w:numPr>
+                <w:ilvl w:val="0"/>
+                <w:numId w:val="3"/>
+              </w:numPr>
+            </w:pPr>
+            <w:r>
+              <w:t xml:space="preserve">Integrate physics with </w:t>
+            </w:r>
+            <w:r>
+              <w:t xml:space="preserve">red brick </w:t>
+            </w:r>
+            <w:r>
+              <w:t xml:space="preserve">graphics. </w:t>
             </w:r>
           </w:p>
           <w:p>
             <w:pPr>
               <w:pStyle w:val="ListParagraph"/>
               <w:ind w:left="360"/>
-              <w:rPr>
-                <w:b/>
-              </w:rPr>
-            </w:pPr>
-            <w:r>
-              <w:rPr>
-                <w:b/>
-              </w:rPr>
-              <w:t>(Feb 3)</w:t>
-            </w:r>
-          </w:p>
-          <w:p>
-            <w:pPr>
-              <w:pStyle w:val="ListParagraph"/>
-              <w:numPr>
-                <w:ilvl w:val="0"/>
-                <w:numId w:val="3"/>
-              </w:numPr>
-            </w:pPr>
-            <w:r>
-              <w:t xml:space="preserve">Integrate physics with </w:t>
-            </w:r>
-            <w:r>
-              <w:t xml:space="preserve">red brick </w:t>
-            </w:r>
-            <w:r>
-              <w:t xml:space="preserve">graphics. </w:t>
-            </w:r>
-          </w:p>
-          <w:p>
-            <w:pPr>
-              <w:pStyle w:val="ListParagraph"/>
-              <w:ind w:left="360"/>
             </w:pPr>
             <w:r>
               <w:rPr>
@@ -519,7 +544,19 @@
               <w:rPr>
                 <w:b/>
               </w:rPr>
-              <w:t>Feb 3)</w:t>
+              <w:t xml:space="preserve">Feb </w:t>
+            </w:r>
+            <w:r>
+              <w:rPr>
+                <w:b/>
+              </w:rPr>
+              <w:t>11</w:t>
+            </w:r>
+            <w:r>
+              <w:rPr>
+                <w:b/>
+              </w:rPr>
+              <w:t>)</w:t>
             </w:r>
           </w:p>
         </w:tc>
@@ -742,11 +779,26 @@
               </w:numPr>
             </w:pPr>
             <w:r>
-              <w:t xml:space="preserve">Implement sound for when </w:t>
-            </w:r>
-            <w:r>
+              <w:t xml:space="preserve">Game rules implemented for power-ups </w:t>
+            </w:r>
+            <w:r>
+              <w:rPr>
+                <w:b/>
+              </w:rPr>
               <w:lastRenderedPageBreak/>
-              <w:t xml:space="preserve">particular events occur. </w:t>
+              <w:t>(Feb 15)</w:t>
+            </w:r>
+          </w:p>
+          <w:p>
+            <w:pPr>
+              <w:pStyle w:val="ListParagraph"/>
+              <w:numPr>
+                <w:ilvl w:val="0"/>
+                <w:numId w:val="3"/>
+              </w:numPr>
+            </w:pPr>
+            <w:r>
+              <w:t xml:space="preserve">Implement sound for when particular events occur. </w:t>
             </w:r>
             <w:r>
               <w:rPr>
@@ -788,25 +840,108 @@
             </w:pPr>
             <w:r>
               <w:lastRenderedPageBreak/>
+              <w:t xml:space="preserve">Representation of power-ups. </w:t>
+            </w:r>
+            <w:r>
+              <w:rPr>
+                <w:b/>
+              </w:rPr>
+              <w:t>(Feb 15</w:t>
+            </w:r>
+            <w:r>
+              <w:rPr>
+                <w:b/>
+              </w:rPr>
+              <w:t>)</w:t>
+            </w:r>
+          </w:p>
+          <w:p>
+            <w:pPr>
+              <w:pStyle w:val="ListParagraph"/>
+              <w:numPr>
+                <w:ilvl w:val="0"/>
+                <w:numId w:val="3"/>
+              </w:numPr>
+            </w:pPr>
+            <w:r>
+              <w:t xml:space="preserve">Drawing all </w:t>
+            </w:r>
+            <w:proofErr w:type="spellStart"/>
+            <w:r>
+              <w:t>gameplay</w:t>
+            </w:r>
+            <w:proofErr w:type="spellEnd"/>
+            <w:r>
+              <w:t xml:space="preserve"> models and objects. </w:t>
+            </w:r>
+          </w:p>
+          <w:p>
+            <w:pPr>
+              <w:pStyle w:val="ListParagraph"/>
+              <w:ind w:left="360"/>
+              <w:rPr>
+                <w:b/>
+              </w:rPr>
+            </w:pPr>
+            <w:r>
+              <w:rPr>
+                <w:b/>
+              </w:rPr>
+              <w:t>(Feb 20)</w:t>
+            </w:r>
+          </w:p>
+          <w:p>
+            <w:pPr>
+              <w:pStyle w:val="ListParagraph"/>
+              <w:numPr>
+                <w:ilvl w:val="0"/>
+                <w:numId w:val="3"/>
+              </w:numPr>
+            </w:pPr>
+            <w:r>
               <w:t xml:space="preserve">Add Shadows. </w:t>
             </w:r>
             <w:r>
               <w:rPr>
                 <w:b/>
               </w:rPr>
-              <w:t>(Mar 5)</w:t>
-            </w:r>
-          </w:p>
-          <w:p>
-            <w:pPr>
-              <w:pStyle w:val="ListParagraph"/>
-              <w:numPr>
-                <w:ilvl w:val="0"/>
-                <w:numId w:val="3"/>
-              </w:numPr>
-            </w:pPr>
-            <w:r>
-              <w:t xml:space="preserve">Drawing all gameplay models and objects. </w:t>
+              <w:t>(Feb. 27</w:t>
+            </w:r>
+            <w:r>
+              <w:rPr>
+                <w:b/>
+              </w:rPr>
+              <w:t>)</w:t>
+            </w:r>
+          </w:p>
+          <w:p>
+            <w:pPr>
+              <w:pStyle w:val="ListParagraph"/>
+              <w:numPr>
+                <w:ilvl w:val="0"/>
+                <w:numId w:val="3"/>
+              </w:numPr>
+            </w:pPr>
+            <w:r>
+              <w:t xml:space="preserve">Add multi viewports. </w:t>
+            </w:r>
+            <w:r>
+              <w:rPr>
+                <w:b/>
+              </w:rPr>
+              <w:t>(Mar  5)</w:t>
+            </w:r>
+          </w:p>
+          <w:p>
+            <w:pPr>
+              <w:pStyle w:val="ListParagraph"/>
+              <w:numPr>
+                <w:ilvl w:val="0"/>
+                <w:numId w:val="3"/>
+              </w:numPr>
+            </w:pPr>
+            <w:r>
+              <w:t>Add GUI for in-game and menu.</w:t>
             </w:r>
           </w:p>
           <w:p>
@@ -818,8 +953,20 @@
               <w:rPr>
                 <w:b/>
               </w:rPr>
-              <w:t>(Mar 5)</w:t>
-            </w:r>
+              <w:t>(Mar. 5)</w:t>
+            </w:r>
+          </w:p>
+          <w:p>
+            <w:pPr>
+              <w:pStyle w:val="ListParagraph"/>
+              <w:ind w:left="360"/>
+            </w:pPr>
+          </w:p>
+          <w:p>
+            <w:pPr>
+              <w:pStyle w:val="ListParagraph"/>
+              <w:ind w:left="360"/>
+            </w:pPr>
           </w:p>
         </w:tc>
         <w:tc>
@@ -833,16 +980,55 @@
                 <w:ilvl w:val="0"/>
                 <w:numId w:val="3"/>
               </w:numPr>
+            </w:pPr>
+            <w:r>
+              <w:t>Add collision detection for objects.</w:t>
+            </w:r>
+            <w:r>
+              <w:t xml:space="preserve"> </w:t>
+            </w:r>
+            <w:r>
+              <w:t xml:space="preserve"> </w:t>
+            </w:r>
+          </w:p>
+          <w:p>
+            <w:pPr>
+              <w:pStyle w:val="ListParagraph"/>
+              <w:ind w:left="360"/>
+              <w:rPr>
+                <w:b/>
+              </w:rPr>
+            </w:pPr>
+            <w:r>
+              <w:rPr>
+                <w:b/>
+              </w:rPr>
+              <w:t xml:space="preserve">(Feb </w:t>
+            </w:r>
+            <w:r>
+              <w:rPr>
+                <w:b/>
+              </w:rPr>
+              <w:t>14</w:t>
+            </w:r>
+            <w:r>
+              <w:rPr>
+                <w:b/>
+              </w:rPr>
+              <w:t>)</w:t>
+            </w:r>
+          </w:p>
+          <w:p>
+            <w:pPr>
+              <w:pStyle w:val="ListParagraph"/>
+              <w:numPr>
+                <w:ilvl w:val="0"/>
+                <w:numId w:val="3"/>
+              </w:numPr>
               <w:spacing w:after="200" w:line="276" w:lineRule="auto"/>
             </w:pPr>
             <w:r>
-              <w:t xml:space="preserve">Integrate physics with </w:t>
-            </w:r>
-            <w:r>
-              <w:t>playable game</w:t>
-            </w:r>
-            <w:r>
-              <w:t xml:space="preserve"> graphics. </w:t>
+              <w:t xml:space="preserve">Integrate physics with playable game graphics. </w:t>
             </w:r>
           </w:p>
           <w:p>
@@ -996,6 +1182,36 @@
               <w:rPr>
                 <w:b/>
               </w:rPr>
+              <w:t xml:space="preserve">(Mar </w:t>
+            </w:r>
+            <w:r>
+              <w:rPr>
+                <w:b/>
+              </w:rPr>
+              <w:t>20</w:t>
+            </w:r>
+            <w:r>
+              <w:rPr>
+                <w:b/>
+              </w:rPr>
+              <w:t>)</w:t>
+            </w:r>
+          </w:p>
+          <w:p>
+            <w:pPr>
+              <w:pStyle w:val="ListParagraph"/>
+              <w:numPr>
+                <w:ilvl w:val="0"/>
+                <w:numId w:val="5"/>
+              </w:numPr>
+            </w:pPr>
+            <w:r>
+              <w:t xml:space="preserve">Implement remaining game objects needed for final product. </w:t>
+            </w:r>
+            <w:r>
+              <w:rPr>
+                <w:b/>
+              </w:rPr>
               <w:t>(Mar 26)</w:t>
             </w:r>
           </w:p>
@@ -1020,12 +1236,39 @@
             <w:pPr>
               <w:pStyle w:val="ListParagraph"/>
               <w:ind w:left="360"/>
+              <w:rPr>
+                <w:b/>
+              </w:rPr>
             </w:pPr>
             <w:r>
               <w:rPr>
                 <w:b/>
               </w:rPr>
               <w:t>(Mar 9)</w:t>
+            </w:r>
+          </w:p>
+          <w:p>
+            <w:pPr>
+              <w:pStyle w:val="ListParagraph"/>
+              <w:numPr>
+                <w:ilvl w:val="0"/>
+                <w:numId w:val="5"/>
+              </w:numPr>
+            </w:pPr>
+            <w:r>
+              <w:t xml:space="preserve">Collision detection and interaction with power-ups. </w:t>
+            </w:r>
+          </w:p>
+          <w:p>
+            <w:pPr>
+              <w:pStyle w:val="ListParagraph"/>
+              <w:ind w:left="360"/>
+            </w:pPr>
+            <w:r>
+              <w:rPr>
+                <w:b/>
+              </w:rPr>
+              <w:t>(Mar 26)</w:t>
             </w:r>
           </w:p>
         </w:tc>
@@ -1126,17 +1369,25 @@
               <w:pStyle w:val="ListParagraph"/>
               <w:numPr>
                 <w:ilvl w:val="0"/>
-                <w:numId w:val="5"/>
-              </w:numPr>
-            </w:pPr>
-            <w:r>
-              <w:t xml:space="preserve">Implement remaining game objects needed for final product. </w:t>
-            </w:r>
-            <w:r>
-              <w:rPr>
-                <w:b/>
-              </w:rPr>
-              <w:t>(Mar 30)</w:t>
+                <w:numId w:val="7"/>
+              </w:numPr>
+            </w:pPr>
+            <w:r>
+              <w:t>Tuning graphics.</w:t>
+            </w:r>
+          </w:p>
+          <w:p>
+            <w:pPr>
+              <w:pStyle w:val="ListParagraph"/>
+              <w:rPr>
+                <w:b/>
+              </w:rPr>
+            </w:pPr>
+            <w:r>
+              <w:rPr>
+                <w:b/>
+              </w:rPr>
+              <w:t>(April 15)</w:t>
             </w:r>
           </w:p>
         </w:tc>
@@ -1149,23 +1400,17 @@
               <w:pStyle w:val="ListParagraph"/>
               <w:numPr>
                 <w:ilvl w:val="0"/>
-                <w:numId w:val="5"/>
-              </w:numPr>
-            </w:pPr>
-            <w:r>
-              <w:t xml:space="preserve">Collision detection and interaction with power-ups. </w:t>
-            </w:r>
-          </w:p>
-          <w:p>
-            <w:pPr>
-              <w:pStyle w:val="ListParagraph"/>
-              <w:ind w:left="360"/>
-            </w:pPr>
-            <w:r>
-              <w:rPr>
-                <w:b/>
-              </w:rPr>
-              <w:t>(Mar 30)</w:t>
+                <w:numId w:val="7"/>
+              </w:numPr>
+            </w:pPr>
+            <w:r>
+              <w:t xml:space="preserve">Tuning physics. </w:t>
+            </w:r>
+            <w:r>
+              <w:rPr>
+                <w:b/>
+              </w:rPr>
+              <w:t>(April 15)</w:t>
             </w:r>
           </w:p>
         </w:tc>
@@ -1226,7 +1471,16 @@
     </w:p>
     <w:p>
       <w:r>
-        <w:t>Kyle – Gameplay, sound</w:t>
+        <w:lastRenderedPageBreak/>
+        <w:t xml:space="preserve">Kyle – </w:t>
+      </w:r>
+      <w:proofErr w:type="spellStart"/>
+      <w:r>
+        <w:t>Gameplay</w:t>
+      </w:r>
+      <w:proofErr w:type="spellEnd"/>
+      <w:r>
+        <w:t>, sound</w:t>
       </w:r>
     </w:p>
     <w:p>
@@ -1250,7 +1504,7 @@
 </file>
 
 <file path=word/numbering.xml><?xml version="1.0" encoding="utf-8"?>
-<w:numbering xmlns:wpc="http://schemas.microsoft.com/office/word/2010/wordprocessingCanvas" xmlns:mc="http://schemas.openxmlformats.org/markup-compatibility/2006" xmlns:o="urn:schemas-microsoft-com:office:office" xmlns:r="http://schemas.openxmlformats.org/officeDocument/2006/relationships" xmlns:m="http://schemas.openxmlformats.org/officeDocument/2006/math" xmlns:v="urn:schemas-microsoft-com:vml" xmlns:wp14="http://schemas.microsoft.com/office/word/2010/wordprocessingDrawing" xmlns:wp="http://schemas.openxmlformats.org/drawingml/2006/wordprocessingDrawing" xmlns:w10="urn:schemas-microsoft-com:office:word" xmlns:w="http://schemas.openxmlformats.org/wordprocessingml/2006/main" xmlns:w14="http://schemas.microsoft.com/office/word/2010/wordml" xmlns:wpg="http://schemas.microsoft.com/office/word/2010/wordprocessingGroup" xmlns:wpi="http://schemas.microsoft.com/office/word/2010/wordprocessingInk" xmlns:wne="http://schemas.microsoft.com/office/word/2006/wordml" xmlns:wps="http://schemas.microsoft.com/office/word/2010/wordprocessingShape" mc:Ignorable="w14 wp14">
+<w:numbering xmlns:ve="http://schemas.openxmlformats.org/markup-compatibility/2006" xmlns:o="urn:schemas-microsoft-com:office:office" xmlns:r="http://schemas.openxmlformats.org/officeDocument/2006/relationships" xmlns:m="http://schemas.openxmlformats.org/officeDocument/2006/math" xmlns:v="urn:schemas-microsoft-com:vml" xmlns:wp="http://schemas.openxmlformats.org/drawingml/2006/wordprocessingDrawing" xmlns:w10="urn:schemas-microsoft-com:office:word" xmlns:w="http://schemas.openxmlformats.org/wordprocessingml/2006/main" xmlns:wne="http://schemas.microsoft.com/office/word/2006/wordml">
   <w:abstractNum w:abstractNumId="0">
     <w:nsid w:val="072F3F5C"/>
     <w:multiLevelType w:val="hybridMultilevel"/>
@@ -1590,6 +1844,119 @@
     </w:lvl>
   </w:abstractNum>
   <w:abstractNum w:abstractNumId="3">
+    <w:nsid w:val="470C6DAA"/>
+    <w:multiLevelType w:val="hybridMultilevel"/>
+    <w:tmpl w:val="88FE0040"/>
+    <w:lvl w:ilvl="0" w:tplc="04090001">
+      <w:start w:val="1"/>
+      <w:numFmt w:val="bullet"/>
+      <w:lvlText w:val=""/>
+      <w:lvlJc w:val="left"/>
+      <w:pPr>
+        <w:ind w:left="720" w:hanging="360"/>
+      </w:pPr>
+      <w:rPr>
+        <w:rFonts w:ascii="Symbol" w:hAnsi="Symbol" w:hint="default"/>
+      </w:rPr>
+    </w:lvl>
+    <w:lvl w:ilvl="1" w:tplc="04090003" w:tentative="1">
+      <w:start w:val="1"/>
+      <w:numFmt w:val="bullet"/>
+      <w:lvlText w:val="o"/>
+      <w:lvlJc w:val="left"/>
+      <w:pPr>
+        <w:ind w:left="1440" w:hanging="360"/>
+      </w:pPr>
+      <w:rPr>
+        <w:rFonts w:ascii="Courier New" w:hAnsi="Courier New" w:cs="Courier New" w:hint="default"/>
+      </w:rPr>
+    </w:lvl>
+    <w:lvl w:ilvl="2" w:tplc="04090005" w:tentative="1">
+      <w:start w:val="1"/>
+      <w:numFmt w:val="bullet"/>
+      <w:lvlText w:val=""/>
+      <w:lvlJc w:val="left"/>
+      <w:pPr>
+        <w:ind w:left="2160" w:hanging="360"/>
+      </w:pPr>
+      <w:rPr>
+        <w:rFonts w:ascii="Wingdings" w:hAnsi="Wingdings" w:hint="default"/>
+      </w:rPr>
+    </w:lvl>
+    <w:lvl w:ilvl="3" w:tplc="04090001" w:tentative="1">
+      <w:start w:val="1"/>
+      <w:numFmt w:val="bullet"/>
+      <w:lvlText w:val=""/>
+      <w:lvlJc w:val="left"/>
+      <w:pPr>
+        <w:ind w:left="2880" w:hanging="360"/>
+      </w:pPr>
+      <w:rPr>
+        <w:rFonts w:ascii="Symbol" w:hAnsi="Symbol" w:hint="default"/>
+      </w:rPr>
+    </w:lvl>
+    <w:lvl w:ilvl="4" w:tplc="04090003" w:tentative="1">
+      <w:start w:val="1"/>
+      <w:numFmt w:val="bullet"/>
+      <w:lvlText w:val="o"/>
+      <w:lvlJc w:val="left"/>
+      <w:pPr>
+        <w:ind w:left="3600" w:hanging="360"/>
+      </w:pPr>
+      <w:rPr>
+        <w:rFonts w:ascii="Courier New" w:hAnsi="Courier New" w:cs="Courier New" w:hint="default"/>
+      </w:rPr>
+    </w:lvl>
+    <w:lvl w:ilvl="5" w:tplc="04090005" w:tentative="1">
+      <w:start w:val="1"/>
+      <w:numFmt w:val="bullet"/>
+      <w:lvlText w:val=""/>
+      <w:lvlJc w:val="left"/>
+      <w:pPr>
+        <w:ind w:left="4320" w:hanging="360"/>
+      </w:pPr>
+      <w:rPr>
+        <w:rFonts w:ascii="Wingdings" w:hAnsi="Wingdings" w:hint="default"/>
+      </w:rPr>
+    </w:lvl>
+    <w:lvl w:ilvl="6" w:tplc="04090001" w:tentative="1">
+      <w:start w:val="1"/>
+      <w:numFmt w:val="bullet"/>
+      <w:lvlText w:val=""/>
+      <w:lvlJc w:val="left"/>
+      <w:pPr>
+        <w:ind w:left="5040" w:hanging="360"/>
+      </w:pPr>
+      <w:rPr>
+        <w:rFonts w:ascii="Symbol" w:hAnsi="Symbol" w:hint="default"/>
+      </w:rPr>
+    </w:lvl>
+    <w:lvl w:ilvl="7" w:tplc="04090003" w:tentative="1">
+      <w:start w:val="1"/>
+      <w:numFmt w:val="bullet"/>
+      <w:lvlText w:val="o"/>
+      <w:lvlJc w:val="left"/>
+      <w:pPr>
+        <w:ind w:left="5760" w:hanging="360"/>
+      </w:pPr>
+      <w:rPr>
+        <w:rFonts w:ascii="Courier New" w:hAnsi="Courier New" w:cs="Courier New" w:hint="default"/>
+      </w:rPr>
+    </w:lvl>
+    <w:lvl w:ilvl="8" w:tplc="04090005" w:tentative="1">
+      <w:start w:val="1"/>
+      <w:numFmt w:val="bullet"/>
+      <w:lvlText w:val=""/>
+      <w:lvlJc w:val="left"/>
+      <w:pPr>
+        <w:ind w:left="6480" w:hanging="360"/>
+      </w:pPr>
+      <w:rPr>
+        <w:rFonts w:ascii="Wingdings" w:hAnsi="Wingdings" w:hint="default"/>
+      </w:rPr>
+    </w:lvl>
+  </w:abstractNum>
+  <w:abstractNum w:abstractNumId="4">
     <w:nsid w:val="507C6550"/>
     <w:multiLevelType w:val="hybridMultilevel"/>
     <w:tmpl w:val="B5D05CD4"/>
@@ -1678,7 +2045,7 @@
       </w:pPr>
     </w:lvl>
   </w:abstractNum>
-  <w:abstractNum w:abstractNumId="4">
+  <w:abstractNum w:abstractNumId="5">
     <w:nsid w:val="5BA4724C"/>
     <w:multiLevelType w:val="hybridMultilevel"/>
     <w:tmpl w:val="ACBAEE2C"/>
@@ -1790,7 +2157,7 @@
       </w:rPr>
     </w:lvl>
   </w:abstractNum>
-  <w:abstractNum w:abstractNumId="5">
+  <w:abstractNum w:abstractNumId="6">
     <w:nsid w:val="6D8F53F5"/>
     <w:multiLevelType w:val="hybridMultilevel"/>
     <w:tmpl w:val="4AD40C2A"/>
@@ -1907,10 +2274,10 @@
     <w:abstractNumId w:val="1"/>
   </w:num>
   <w:num w:numId="2">
-    <w:abstractNumId w:val="4"/>
+    <w:abstractNumId w:val="5"/>
   </w:num>
   <w:num w:numId="3">
-    <w:abstractNumId w:val="3"/>
+    <w:abstractNumId w:val="4"/>
   </w:num>
   <w:num w:numId="4">
     <w:abstractNumId w:val="2"/>
@@ -1919,13 +2286,16 @@
     <w:abstractNumId w:val="0"/>
   </w:num>
   <w:num w:numId="6">
-    <w:abstractNumId w:val="5"/>
+    <w:abstractNumId w:val="6"/>
+  </w:num>
+  <w:num w:numId="7">
+    <w:abstractNumId w:val="3"/>
   </w:num>
 </w:numbering>
 </file>
 
 <file path=word/styles.xml><?xml version="1.0" encoding="utf-8"?>
-<w:styles xmlns:mc="http://schemas.openxmlformats.org/markup-compatibility/2006" xmlns:r="http://schemas.openxmlformats.org/officeDocument/2006/relationships" xmlns:w="http://schemas.openxmlformats.org/wordprocessingml/2006/main" xmlns:w14="http://schemas.microsoft.com/office/word/2010/wordml" mc:Ignorable="w14">
+<w:styles xmlns:r="http://schemas.openxmlformats.org/officeDocument/2006/relationships" xmlns:w="http://schemas.openxmlformats.org/wordprocessingml/2006/main">
   <w:docDefaults>
     <w:rPrDefault>
       <w:rPr>
@@ -2083,6 +2453,7 @@
   <w:style w:type="paragraph" w:default="1" w:styleId="Normal">
     <w:name w:val="Normal"/>
     <w:qFormat/>
+    <w:rsid w:val="000A424E"/>
   </w:style>
   <w:style w:type="character" w:default="1" w:styleId="DefaultParagraphFont">
     <w:name w:val="Default Paragraph Font"/>
@@ -2095,6 +2466,7 @@
     <w:uiPriority w:val="99"/>
     <w:semiHidden/>
     <w:unhideWhenUsed/>
+    <w:qFormat/>
     <w:tblPr>
       <w:tblInd w:w="0" w:type="dxa"/>
       <w:tblCellMar>

</xml_diff>

<commit_message>
Changed my schedule around a bit for milestone 3. -Kyle
</commit_message>
<xml_diff>
--- a/CPSC585/CPSC585/Documentation/Schedule Table.docx
+++ b/CPSC585/CPSC585/Documentation/Schedule Table.docx
@@ -1,12 +1,12 @@
 
 <file path=word/document.xml><?xml version="1.0" encoding="utf-8"?>
-<w:document xmlns:ve="http://schemas.openxmlformats.org/markup-compatibility/2006" xmlns:o="urn:schemas-microsoft-com:office:office" xmlns:r="http://schemas.openxmlformats.org/officeDocument/2006/relationships" xmlns:m="http://schemas.openxmlformats.org/officeDocument/2006/math" xmlns:v="urn:schemas-microsoft-com:vml" xmlns:wp="http://schemas.openxmlformats.org/drawingml/2006/wordprocessingDrawing" xmlns:w10="urn:schemas-microsoft-com:office:word" xmlns:w="http://schemas.openxmlformats.org/wordprocessingml/2006/main" xmlns:wne="http://schemas.microsoft.com/office/word/2006/wordml">
+<w:document xmlns:wpc="http://schemas.microsoft.com/office/word/2010/wordprocessingCanvas" xmlns:mc="http://schemas.openxmlformats.org/markup-compatibility/2006" xmlns:o="urn:schemas-microsoft-com:office:office" xmlns:r="http://schemas.openxmlformats.org/officeDocument/2006/relationships" xmlns:m="http://schemas.openxmlformats.org/officeDocument/2006/math" xmlns:v="urn:schemas-microsoft-com:vml" xmlns:wp14="http://schemas.microsoft.com/office/word/2010/wordprocessingDrawing" xmlns:wp="http://schemas.openxmlformats.org/drawingml/2006/wordprocessingDrawing" xmlns:w10="urn:schemas-microsoft-com:office:word" xmlns:w="http://schemas.openxmlformats.org/wordprocessingml/2006/main" xmlns:w14="http://schemas.microsoft.com/office/word/2010/wordml" xmlns:wpg="http://schemas.microsoft.com/office/word/2010/wordprocessingGroup" xmlns:wpi="http://schemas.microsoft.com/office/word/2010/wordprocessingInk" xmlns:wne="http://schemas.microsoft.com/office/word/2006/wordml" xmlns:wps="http://schemas.microsoft.com/office/word/2010/wordprocessingShape" mc:Ignorable="w14 wp14">
   <w:body>
     <w:tbl>
       <w:tblPr>
         <w:tblStyle w:val="TableGrid"/>
         <w:tblW w:w="0" w:type="auto"/>
-        <w:tblLook w:val="04A0"/>
+        <w:tblLook w:val="04A0" w:firstRow="1" w:lastRow="0" w:firstColumn="1" w:lastColumn="0" w:noHBand="0" w:noVBand="1"/>
       </w:tblPr>
       <w:tblGrid>
         <w:gridCol w:w="1895"/>
@@ -393,15 +393,7 @@
               </w:numPr>
             </w:pPr>
             <w:r>
-              <w:t xml:space="preserve">Design </w:t>
-            </w:r>
-            <w:proofErr w:type="spellStart"/>
-            <w:r>
-              <w:t>gameplay</w:t>
-            </w:r>
-            <w:proofErr w:type="spellEnd"/>
-            <w:r>
-              <w:t xml:space="preserve"> models</w:t>
+              <w:t>Design gameplay models</w:t>
             </w:r>
             <w:r>
               <w:t>.</w:t>
@@ -716,13 +708,67 @@
               </w:numPr>
             </w:pPr>
             <w:r>
+              <w:t xml:space="preserve">Game rules implemented for power-ups </w:t>
+            </w:r>
+            <w:r>
+              <w:rPr>
+                <w:b/>
+              </w:rPr>
+              <w:t>(Feb 17</w:t>
+            </w:r>
+            <w:r>
+              <w:rPr>
+                <w:b/>
+              </w:rPr>
+              <w:t>)</w:t>
+            </w:r>
+          </w:p>
+          <w:p>
+            <w:pPr>
+              <w:pStyle w:val="ListParagraph"/>
+              <w:numPr>
+                <w:ilvl w:val="0"/>
+                <w:numId w:val="3"/>
+              </w:numPr>
+            </w:pPr>
+            <w:r>
+              <w:t xml:space="preserve">Add car driving sound. </w:t>
+            </w:r>
+            <w:r>
+              <w:rPr>
+                <w:b/>
+              </w:rPr>
+              <w:t>(Feb 20</w:t>
+            </w:r>
+            <w:r>
+              <w:rPr>
+                <w:b/>
+              </w:rPr>
+              <w:t>)</w:t>
+            </w:r>
+          </w:p>
+          <w:p>
+            <w:pPr>
+              <w:pStyle w:val="ListParagraph"/>
+              <w:numPr>
+                <w:ilvl w:val="0"/>
+                <w:numId w:val="3"/>
+              </w:numPr>
+            </w:pPr>
+            <w:r>
               <w:t xml:space="preserve">Implement timing each car`s lap time. </w:t>
             </w:r>
             <w:r>
               <w:rPr>
                 <w:b/>
               </w:rPr>
-              <w:t>(Feb 20)</w:t>
+              <w:t>(Feb 22</w:t>
+            </w:r>
+            <w:r>
+              <w:rPr>
+                <w:b/>
+              </w:rPr>
+              <w:t>)</w:t>
             </w:r>
           </w:p>
           <w:p>
@@ -749,56 +795,31 @@
               <w:rPr>
                 <w:b/>
               </w:rPr>
-              <w:t>(Feb 20)</w:t>
-            </w:r>
-          </w:p>
-          <w:p>
-            <w:pPr>
-              <w:pStyle w:val="ListParagraph"/>
-              <w:numPr>
-                <w:ilvl w:val="0"/>
-                <w:numId w:val="3"/>
-              </w:numPr>
-            </w:pPr>
-            <w:r>
-              <w:t xml:space="preserve">Add car driving sound. </w:t>
-            </w:r>
-            <w:r>
-              <w:rPr>
-                <w:b/>
-              </w:rPr>
-              <w:t>(Feb 22)</w:t>
-            </w:r>
-          </w:p>
-          <w:p>
-            <w:pPr>
-              <w:pStyle w:val="ListParagraph"/>
-              <w:numPr>
-                <w:ilvl w:val="0"/>
-                <w:numId w:val="3"/>
-              </w:numPr>
-            </w:pPr>
-            <w:r>
-              <w:t xml:space="preserve">Game rules implemented for power-ups </w:t>
-            </w:r>
-            <w:r>
-              <w:rPr>
-                <w:b/>
-              </w:rPr>
               <w:lastRenderedPageBreak/>
-              <w:t>(Feb 15)</w:t>
-            </w:r>
-          </w:p>
-          <w:p>
-            <w:pPr>
-              <w:pStyle w:val="ListParagraph"/>
-              <w:numPr>
-                <w:ilvl w:val="0"/>
-                <w:numId w:val="3"/>
-              </w:numPr>
-            </w:pPr>
-            <w:r>
-              <w:t xml:space="preserve">Implement sound for when particular events occur. </w:t>
+              <w:t>(Feb 24</w:t>
+            </w:r>
+            <w:r>
+              <w:rPr>
+                <w:b/>
+              </w:rPr>
+              <w:t>)</w:t>
+            </w:r>
+          </w:p>
+          <w:p>
+            <w:pPr>
+              <w:pStyle w:val="ListParagraph"/>
+              <w:numPr>
+                <w:ilvl w:val="0"/>
+                <w:numId w:val="3"/>
+              </w:numPr>
+            </w:pPr>
+            <w:r>
+              <w:t xml:space="preserve">Implement </w:t>
+            </w:r>
+            <w:bookmarkStart w:id="0" w:name="_GoBack"/>
+            <w:bookmarkEnd w:id="0"/>
+            <w:r>
+              <w:t xml:space="preserve">sound for when particular events occur. </w:t>
             </w:r>
             <w:r>
               <w:rPr>
@@ -864,15 +885,7 @@
               </w:numPr>
             </w:pPr>
             <w:r>
-              <w:t xml:space="preserve">Drawing all </w:t>
-            </w:r>
-            <w:proofErr w:type="spellStart"/>
-            <w:r>
-              <w:t>gameplay</w:t>
-            </w:r>
-            <w:proofErr w:type="spellEnd"/>
-            <w:r>
-              <w:t xml:space="preserve"> models and objects. </w:t>
+              <w:t xml:space="preserve">Drawing all gameplay models and objects. </w:t>
             </w:r>
           </w:p>
           <w:p>
@@ -1441,8 +1454,6 @@
       <w:r>
         <w:t>and will spend that extra time helping others with tasks that have fallen behind schedule first and foremost. With further free time we will move to bug fixing and testing, and if we still have free time we will begin implementing some of the bonus features listed in the game design document.</w:t>
       </w:r>
-      <w:bookmarkStart w:id="0" w:name="_GoBack"/>
-      <w:bookmarkEnd w:id="0"/>
     </w:p>
     <w:p/>
     <w:p>
@@ -1472,15 +1483,7 @@
     <w:p>
       <w:r>
         <w:lastRenderedPageBreak/>
-        <w:t xml:space="preserve">Kyle – </w:t>
-      </w:r>
-      <w:proofErr w:type="spellStart"/>
-      <w:r>
-        <w:t>Gameplay</w:t>
-      </w:r>
-      <w:proofErr w:type="spellEnd"/>
-      <w:r>
-        <w:t>, sound</w:t>
+        <w:t>Kyle – Gameplay, sound</w:t>
       </w:r>
     </w:p>
     <w:p>
@@ -1504,7 +1507,7 @@
 </file>
 
 <file path=word/numbering.xml><?xml version="1.0" encoding="utf-8"?>
-<w:numbering xmlns:ve="http://schemas.openxmlformats.org/markup-compatibility/2006" xmlns:o="urn:schemas-microsoft-com:office:office" xmlns:r="http://schemas.openxmlformats.org/officeDocument/2006/relationships" xmlns:m="http://schemas.openxmlformats.org/officeDocument/2006/math" xmlns:v="urn:schemas-microsoft-com:vml" xmlns:wp="http://schemas.openxmlformats.org/drawingml/2006/wordprocessingDrawing" xmlns:w10="urn:schemas-microsoft-com:office:word" xmlns:w="http://schemas.openxmlformats.org/wordprocessingml/2006/main" xmlns:wne="http://schemas.microsoft.com/office/word/2006/wordml">
+<w:numbering xmlns:wpc="http://schemas.microsoft.com/office/word/2010/wordprocessingCanvas" xmlns:mc="http://schemas.openxmlformats.org/markup-compatibility/2006" xmlns:o="urn:schemas-microsoft-com:office:office" xmlns:r="http://schemas.openxmlformats.org/officeDocument/2006/relationships" xmlns:m="http://schemas.openxmlformats.org/officeDocument/2006/math" xmlns:v="urn:schemas-microsoft-com:vml" xmlns:wp14="http://schemas.microsoft.com/office/word/2010/wordprocessingDrawing" xmlns:wp="http://schemas.openxmlformats.org/drawingml/2006/wordprocessingDrawing" xmlns:w10="urn:schemas-microsoft-com:office:word" xmlns:w="http://schemas.openxmlformats.org/wordprocessingml/2006/main" xmlns:w14="http://schemas.microsoft.com/office/word/2010/wordml" xmlns:wpg="http://schemas.microsoft.com/office/word/2010/wordprocessingGroup" xmlns:wpi="http://schemas.microsoft.com/office/word/2010/wordprocessingInk" xmlns:wne="http://schemas.microsoft.com/office/word/2006/wordml" xmlns:wps="http://schemas.microsoft.com/office/word/2010/wordprocessingShape" mc:Ignorable="w14 wp14">
   <w:abstractNum w:abstractNumId="0">
     <w:nsid w:val="072F3F5C"/>
     <w:multiLevelType w:val="hybridMultilevel"/>
@@ -2295,7 +2298,7 @@
 </file>
 
 <file path=word/styles.xml><?xml version="1.0" encoding="utf-8"?>
-<w:styles xmlns:r="http://schemas.openxmlformats.org/officeDocument/2006/relationships" xmlns:w="http://schemas.openxmlformats.org/wordprocessingml/2006/main">
+<w:styles xmlns:mc="http://schemas.openxmlformats.org/markup-compatibility/2006" xmlns:r="http://schemas.openxmlformats.org/officeDocument/2006/relationships" xmlns:w="http://schemas.openxmlformats.org/wordprocessingml/2006/main" xmlns:w14="http://schemas.microsoft.com/office/word/2010/wordml" mc:Ignorable="w14">
   <w:docDefaults>
     <w:rPrDefault>
       <w:rPr>
@@ -2466,7 +2469,6 @@
     <w:uiPriority w:val="99"/>
     <w:semiHidden/>
     <w:unhideWhenUsed/>
-    <w:qFormat/>
     <w:tblPr>
       <w:tblInd w:w="0" w:type="dxa"/>
       <w:tblCellMar>

</xml_diff>

<commit_message>
Minor changes added to my schedule, i'll try to add some more for the 4th milestone hopefully.
</commit_message>
<xml_diff>
--- a/CPSC585/CPSC585/Documentation/Schedule Table.docx
+++ b/CPSC585/CPSC585/Documentation/Schedule Table.docx
@@ -1,12 +1,12 @@
 
 <file path=word/document.xml><?xml version="1.0" encoding="utf-8"?>
-<w:document xmlns:wpc="http://schemas.microsoft.com/office/word/2010/wordprocessingCanvas" xmlns:mc="http://schemas.openxmlformats.org/markup-compatibility/2006" xmlns:o="urn:schemas-microsoft-com:office:office" xmlns:r="http://schemas.openxmlformats.org/officeDocument/2006/relationships" xmlns:m="http://schemas.openxmlformats.org/officeDocument/2006/math" xmlns:v="urn:schemas-microsoft-com:vml" xmlns:wp14="http://schemas.microsoft.com/office/word/2010/wordprocessingDrawing" xmlns:wp="http://schemas.openxmlformats.org/drawingml/2006/wordprocessingDrawing" xmlns:w10="urn:schemas-microsoft-com:office:word" xmlns:w="http://schemas.openxmlformats.org/wordprocessingml/2006/main" xmlns:w14="http://schemas.microsoft.com/office/word/2010/wordml" xmlns:wpg="http://schemas.microsoft.com/office/word/2010/wordprocessingGroup" xmlns:wpi="http://schemas.microsoft.com/office/word/2010/wordprocessingInk" xmlns:wne="http://schemas.microsoft.com/office/word/2006/wordml" xmlns:wps="http://schemas.microsoft.com/office/word/2010/wordprocessingShape" mc:Ignorable="w14 wp14">
+<w:document xmlns:ve="http://schemas.openxmlformats.org/markup-compatibility/2006" xmlns:o="urn:schemas-microsoft-com:office:office" xmlns:r="http://schemas.openxmlformats.org/officeDocument/2006/relationships" xmlns:m="http://schemas.openxmlformats.org/officeDocument/2006/math" xmlns:v="urn:schemas-microsoft-com:vml" xmlns:wp="http://schemas.openxmlformats.org/drawingml/2006/wordprocessingDrawing" xmlns:w10="urn:schemas-microsoft-com:office:word" xmlns:w="http://schemas.openxmlformats.org/wordprocessingml/2006/main" xmlns:wne="http://schemas.microsoft.com/office/word/2006/wordml">
   <w:body>
     <w:tbl>
       <w:tblPr>
         <w:tblStyle w:val="TableGrid"/>
         <w:tblW w:w="0" w:type="auto"/>
-        <w:tblLook w:val="04A0" w:firstRow="1" w:lastRow="0" w:firstColumn="1" w:lastColumn="0" w:noHBand="0" w:noVBand="1"/>
+        <w:tblLook w:val="04A0"/>
       </w:tblPr>
       <w:tblGrid>
         <w:gridCol w:w="1895"/>
@@ -292,9 +292,6 @@
               </w:rPr>
               <w:t>(Feb 8)</w:t>
             </w:r>
-            <w:r>
-              <w:t xml:space="preserve"> </w:t>
-            </w:r>
           </w:p>
         </w:tc>
         <w:tc>
@@ -357,13 +354,11 @@
             <w:r>
               <w:t xml:space="preserve">Add </w:t>
             </w:r>
-            <w:proofErr w:type="spellStart"/>
-            <w:r>
-              <w:t>shaders</w:t>
-            </w:r>
-            <w:proofErr w:type="spellEnd"/>
-            <w:r>
-              <w:t xml:space="preserve"> and frame buffer effects. </w:t>
+            <w:r>
+              <w:t>shader and frame buffer effect framework</w:t>
+            </w:r>
+            <w:r>
+              <w:t xml:space="preserve">. </w:t>
             </w:r>
             <w:r>
               <w:rPr>
@@ -413,6 +408,15 @@
               </w:rPr>
               <w:t>(Feb 13)</w:t>
             </w:r>
+          </w:p>
+          <w:p>
+            <w:pPr>
+              <w:pStyle w:val="ListParagraph"/>
+              <w:ind w:left="1080"/>
+              <w:rPr>
+                <w:b/>
+              </w:rPr>
+            </w:pPr>
           </w:p>
         </w:tc>
         <w:tc>
@@ -762,13 +766,7 @@
               <w:rPr>
                 <w:b/>
               </w:rPr>
-              <w:t>(Feb 22</w:t>
-            </w:r>
-            <w:r>
-              <w:rPr>
-                <w:b/>
-              </w:rPr>
-              <w:t>)</w:t>
+              <w:t>(Feb 22)</w:t>
             </w:r>
           </w:p>
           <w:p>
@@ -796,13 +794,7 @@
                 <w:b/>
               </w:rPr>
               <w:lastRenderedPageBreak/>
-              <w:t>(Feb 24</w:t>
-            </w:r>
-            <w:r>
-              <w:rPr>
-                <w:b/>
-              </w:rPr>
-              <w:t>)</w:t>
+              <w:t>(Feb 24)</w:t>
             </w:r>
           </w:p>
           <w:p>
@@ -912,8 +904,14 @@
               </w:numPr>
             </w:pPr>
             <w:r>
-              <w:t xml:space="preserve">Add Shadows. </w:t>
-            </w:r>
+              <w:t>Implement shaders for rendering. (ie. shadows).</w:t>
+            </w:r>
+          </w:p>
+          <w:p>
+            <w:pPr>
+              <w:pStyle w:val="ListParagraph"/>
+              <w:ind w:left="360"/>
+            </w:pPr>
             <w:r>
               <w:rPr>
                 <w:b/>
@@ -936,7 +934,13 @@
               </w:numPr>
             </w:pPr>
             <w:r>
-              <w:t xml:space="preserve">Add multi viewports. </w:t>
+              <w:t>Add multi viewports</w:t>
+            </w:r>
+            <w:r>
+              <w:t xml:space="preserve"> framework for multiplayer</w:t>
+            </w:r>
+            <w:r>
+              <w:t xml:space="preserve">. </w:t>
             </w:r>
             <w:r>
               <w:rPr>
@@ -966,6 +970,7 @@
               <w:rPr>
                 <w:b/>
               </w:rPr>
+              <w:lastRenderedPageBreak/>
               <w:t>(Mar. 5)</w:t>
             </w:r>
           </w:p>
@@ -995,13 +1000,8 @@
               </w:numPr>
             </w:pPr>
             <w:r>
+              <w:lastRenderedPageBreak/>
               <w:t>Add collision detection for objects.</w:t>
-            </w:r>
-            <w:r>
-              <w:t xml:space="preserve"> </w:t>
-            </w:r>
-            <w:r>
-              <w:t xml:space="preserve"> </w:t>
             </w:r>
           </w:p>
           <w:p>
@@ -1507,7 +1507,7 @@
 </file>
 
 <file path=word/numbering.xml><?xml version="1.0" encoding="utf-8"?>
-<w:numbering xmlns:wpc="http://schemas.microsoft.com/office/word/2010/wordprocessingCanvas" xmlns:mc="http://schemas.openxmlformats.org/markup-compatibility/2006" xmlns:o="urn:schemas-microsoft-com:office:office" xmlns:r="http://schemas.openxmlformats.org/officeDocument/2006/relationships" xmlns:m="http://schemas.openxmlformats.org/officeDocument/2006/math" xmlns:v="urn:schemas-microsoft-com:vml" xmlns:wp14="http://schemas.microsoft.com/office/word/2010/wordprocessingDrawing" xmlns:wp="http://schemas.openxmlformats.org/drawingml/2006/wordprocessingDrawing" xmlns:w10="urn:schemas-microsoft-com:office:word" xmlns:w="http://schemas.openxmlformats.org/wordprocessingml/2006/main" xmlns:w14="http://schemas.microsoft.com/office/word/2010/wordml" xmlns:wpg="http://schemas.microsoft.com/office/word/2010/wordprocessingGroup" xmlns:wpi="http://schemas.microsoft.com/office/word/2010/wordprocessingInk" xmlns:wne="http://schemas.microsoft.com/office/word/2006/wordml" xmlns:wps="http://schemas.microsoft.com/office/word/2010/wordprocessingShape" mc:Ignorable="w14 wp14">
+<w:numbering xmlns:ve="http://schemas.openxmlformats.org/markup-compatibility/2006" xmlns:o="urn:schemas-microsoft-com:office:office" xmlns:r="http://schemas.openxmlformats.org/officeDocument/2006/relationships" xmlns:m="http://schemas.openxmlformats.org/officeDocument/2006/math" xmlns:v="urn:schemas-microsoft-com:vml" xmlns:wp="http://schemas.openxmlformats.org/drawingml/2006/wordprocessingDrawing" xmlns:w10="urn:schemas-microsoft-com:office:word" xmlns:w="http://schemas.openxmlformats.org/wordprocessingml/2006/main" xmlns:wne="http://schemas.microsoft.com/office/word/2006/wordml">
   <w:abstractNum w:abstractNumId="0">
     <w:nsid w:val="072F3F5C"/>
     <w:multiLevelType w:val="hybridMultilevel"/>
@@ -1734,6 +1734,232 @@
     </w:lvl>
   </w:abstractNum>
   <w:abstractNum w:abstractNumId="2">
+    <w:nsid w:val="3C6539DF"/>
+    <w:multiLevelType w:val="hybridMultilevel"/>
+    <w:tmpl w:val="C9B823CA"/>
+    <w:lvl w:ilvl="0" w:tplc="04090001">
+      <w:start w:val="1"/>
+      <w:numFmt w:val="bullet"/>
+      <w:lvlText w:val=""/>
+      <w:lvlJc w:val="left"/>
+      <w:pPr>
+        <w:ind w:left="1080" w:hanging="360"/>
+      </w:pPr>
+      <w:rPr>
+        <w:rFonts w:ascii="Symbol" w:hAnsi="Symbol" w:hint="default"/>
+      </w:rPr>
+    </w:lvl>
+    <w:lvl w:ilvl="1" w:tplc="04090003" w:tentative="1">
+      <w:start w:val="1"/>
+      <w:numFmt w:val="bullet"/>
+      <w:lvlText w:val="o"/>
+      <w:lvlJc w:val="left"/>
+      <w:pPr>
+        <w:ind w:left="1800" w:hanging="360"/>
+      </w:pPr>
+      <w:rPr>
+        <w:rFonts w:ascii="Courier New" w:hAnsi="Courier New" w:cs="Courier New" w:hint="default"/>
+      </w:rPr>
+    </w:lvl>
+    <w:lvl w:ilvl="2" w:tplc="04090005" w:tentative="1">
+      <w:start w:val="1"/>
+      <w:numFmt w:val="bullet"/>
+      <w:lvlText w:val=""/>
+      <w:lvlJc w:val="left"/>
+      <w:pPr>
+        <w:ind w:left="2520" w:hanging="360"/>
+      </w:pPr>
+      <w:rPr>
+        <w:rFonts w:ascii="Wingdings" w:hAnsi="Wingdings" w:hint="default"/>
+      </w:rPr>
+    </w:lvl>
+    <w:lvl w:ilvl="3" w:tplc="04090001" w:tentative="1">
+      <w:start w:val="1"/>
+      <w:numFmt w:val="bullet"/>
+      <w:lvlText w:val=""/>
+      <w:lvlJc w:val="left"/>
+      <w:pPr>
+        <w:ind w:left="3240" w:hanging="360"/>
+      </w:pPr>
+      <w:rPr>
+        <w:rFonts w:ascii="Symbol" w:hAnsi="Symbol" w:hint="default"/>
+      </w:rPr>
+    </w:lvl>
+    <w:lvl w:ilvl="4" w:tplc="04090003" w:tentative="1">
+      <w:start w:val="1"/>
+      <w:numFmt w:val="bullet"/>
+      <w:lvlText w:val="o"/>
+      <w:lvlJc w:val="left"/>
+      <w:pPr>
+        <w:ind w:left="3960" w:hanging="360"/>
+      </w:pPr>
+      <w:rPr>
+        <w:rFonts w:ascii="Courier New" w:hAnsi="Courier New" w:cs="Courier New" w:hint="default"/>
+      </w:rPr>
+    </w:lvl>
+    <w:lvl w:ilvl="5" w:tplc="04090005" w:tentative="1">
+      <w:start w:val="1"/>
+      <w:numFmt w:val="bullet"/>
+      <w:lvlText w:val=""/>
+      <w:lvlJc w:val="left"/>
+      <w:pPr>
+        <w:ind w:left="4680" w:hanging="360"/>
+      </w:pPr>
+      <w:rPr>
+        <w:rFonts w:ascii="Wingdings" w:hAnsi="Wingdings" w:hint="default"/>
+      </w:rPr>
+    </w:lvl>
+    <w:lvl w:ilvl="6" w:tplc="04090001" w:tentative="1">
+      <w:start w:val="1"/>
+      <w:numFmt w:val="bullet"/>
+      <w:lvlText w:val=""/>
+      <w:lvlJc w:val="left"/>
+      <w:pPr>
+        <w:ind w:left="5400" w:hanging="360"/>
+      </w:pPr>
+      <w:rPr>
+        <w:rFonts w:ascii="Symbol" w:hAnsi="Symbol" w:hint="default"/>
+      </w:rPr>
+    </w:lvl>
+    <w:lvl w:ilvl="7" w:tplc="04090003" w:tentative="1">
+      <w:start w:val="1"/>
+      <w:numFmt w:val="bullet"/>
+      <w:lvlText w:val="o"/>
+      <w:lvlJc w:val="left"/>
+      <w:pPr>
+        <w:ind w:left="6120" w:hanging="360"/>
+      </w:pPr>
+      <w:rPr>
+        <w:rFonts w:ascii="Courier New" w:hAnsi="Courier New" w:cs="Courier New" w:hint="default"/>
+      </w:rPr>
+    </w:lvl>
+    <w:lvl w:ilvl="8" w:tplc="04090005" w:tentative="1">
+      <w:start w:val="1"/>
+      <w:numFmt w:val="bullet"/>
+      <w:lvlText w:val=""/>
+      <w:lvlJc w:val="left"/>
+      <w:pPr>
+        <w:ind w:left="6840" w:hanging="360"/>
+      </w:pPr>
+      <w:rPr>
+        <w:rFonts w:ascii="Wingdings" w:hAnsi="Wingdings" w:hint="default"/>
+      </w:rPr>
+    </w:lvl>
+  </w:abstractNum>
+  <w:abstractNum w:abstractNumId="3">
+    <w:nsid w:val="40D26EFA"/>
+    <w:multiLevelType w:val="hybridMultilevel"/>
+    <w:tmpl w:val="9C8055FE"/>
+    <w:lvl w:ilvl="0" w:tplc="04090001">
+      <w:start w:val="1"/>
+      <w:numFmt w:val="bullet"/>
+      <w:lvlText w:val=""/>
+      <w:lvlJc w:val="left"/>
+      <w:pPr>
+        <w:ind w:left="1080" w:hanging="360"/>
+      </w:pPr>
+      <w:rPr>
+        <w:rFonts w:ascii="Symbol" w:hAnsi="Symbol" w:hint="default"/>
+      </w:rPr>
+    </w:lvl>
+    <w:lvl w:ilvl="1" w:tplc="04090003" w:tentative="1">
+      <w:start w:val="1"/>
+      <w:numFmt w:val="bullet"/>
+      <w:lvlText w:val="o"/>
+      <w:lvlJc w:val="left"/>
+      <w:pPr>
+        <w:ind w:left="1800" w:hanging="360"/>
+      </w:pPr>
+      <w:rPr>
+        <w:rFonts w:ascii="Courier New" w:hAnsi="Courier New" w:cs="Courier New" w:hint="default"/>
+      </w:rPr>
+    </w:lvl>
+    <w:lvl w:ilvl="2" w:tplc="04090005" w:tentative="1">
+      <w:start w:val="1"/>
+      <w:numFmt w:val="bullet"/>
+      <w:lvlText w:val=""/>
+      <w:lvlJc w:val="left"/>
+      <w:pPr>
+        <w:ind w:left="2520" w:hanging="360"/>
+      </w:pPr>
+      <w:rPr>
+        <w:rFonts w:ascii="Wingdings" w:hAnsi="Wingdings" w:hint="default"/>
+      </w:rPr>
+    </w:lvl>
+    <w:lvl w:ilvl="3" w:tplc="04090001" w:tentative="1">
+      <w:start w:val="1"/>
+      <w:numFmt w:val="bullet"/>
+      <w:lvlText w:val=""/>
+      <w:lvlJc w:val="left"/>
+      <w:pPr>
+        <w:ind w:left="3240" w:hanging="360"/>
+      </w:pPr>
+      <w:rPr>
+        <w:rFonts w:ascii="Symbol" w:hAnsi="Symbol" w:hint="default"/>
+      </w:rPr>
+    </w:lvl>
+    <w:lvl w:ilvl="4" w:tplc="04090003" w:tentative="1">
+      <w:start w:val="1"/>
+      <w:numFmt w:val="bullet"/>
+      <w:lvlText w:val="o"/>
+      <w:lvlJc w:val="left"/>
+      <w:pPr>
+        <w:ind w:left="3960" w:hanging="360"/>
+      </w:pPr>
+      <w:rPr>
+        <w:rFonts w:ascii="Courier New" w:hAnsi="Courier New" w:cs="Courier New" w:hint="default"/>
+      </w:rPr>
+    </w:lvl>
+    <w:lvl w:ilvl="5" w:tplc="04090005" w:tentative="1">
+      <w:start w:val="1"/>
+      <w:numFmt w:val="bullet"/>
+      <w:lvlText w:val=""/>
+      <w:lvlJc w:val="left"/>
+      <w:pPr>
+        <w:ind w:left="4680" w:hanging="360"/>
+      </w:pPr>
+      <w:rPr>
+        <w:rFonts w:ascii="Wingdings" w:hAnsi="Wingdings" w:hint="default"/>
+      </w:rPr>
+    </w:lvl>
+    <w:lvl w:ilvl="6" w:tplc="04090001" w:tentative="1">
+      <w:start w:val="1"/>
+      <w:numFmt w:val="bullet"/>
+      <w:lvlText w:val=""/>
+      <w:lvlJc w:val="left"/>
+      <w:pPr>
+        <w:ind w:left="5400" w:hanging="360"/>
+      </w:pPr>
+      <w:rPr>
+        <w:rFonts w:ascii="Symbol" w:hAnsi="Symbol" w:hint="default"/>
+      </w:rPr>
+    </w:lvl>
+    <w:lvl w:ilvl="7" w:tplc="04090003" w:tentative="1">
+      <w:start w:val="1"/>
+      <w:numFmt w:val="bullet"/>
+      <w:lvlText w:val="o"/>
+      <w:lvlJc w:val="left"/>
+      <w:pPr>
+        <w:ind w:left="6120" w:hanging="360"/>
+      </w:pPr>
+      <w:rPr>
+        <w:rFonts w:ascii="Courier New" w:hAnsi="Courier New" w:cs="Courier New" w:hint="default"/>
+      </w:rPr>
+    </w:lvl>
+    <w:lvl w:ilvl="8" w:tplc="04090005" w:tentative="1">
+      <w:start w:val="1"/>
+      <w:numFmt w:val="bullet"/>
+      <w:lvlText w:val=""/>
+      <w:lvlJc w:val="left"/>
+      <w:pPr>
+        <w:ind w:left="6840" w:hanging="360"/>
+      </w:pPr>
+      <w:rPr>
+        <w:rFonts w:ascii="Wingdings" w:hAnsi="Wingdings" w:hint="default"/>
+      </w:rPr>
+    </w:lvl>
+  </w:abstractNum>
+  <w:abstractNum w:abstractNumId="4">
     <w:nsid w:val="426E3179"/>
     <w:multiLevelType w:val="hybridMultilevel"/>
     <w:tmpl w:val="3A568016"/>
@@ -1846,7 +2072,7 @@
       </w:rPr>
     </w:lvl>
   </w:abstractNum>
-  <w:abstractNum w:abstractNumId="3">
+  <w:abstractNum w:abstractNumId="5">
     <w:nsid w:val="470C6DAA"/>
     <w:multiLevelType w:val="hybridMultilevel"/>
     <w:tmpl w:val="88FE0040"/>
@@ -1959,7 +2185,7 @@
       </w:rPr>
     </w:lvl>
   </w:abstractNum>
-  <w:abstractNum w:abstractNumId="4">
+  <w:abstractNum w:abstractNumId="6">
     <w:nsid w:val="507C6550"/>
     <w:multiLevelType w:val="hybridMultilevel"/>
     <w:tmpl w:val="B5D05CD4"/>
@@ -2048,7 +2274,7 @@
       </w:pPr>
     </w:lvl>
   </w:abstractNum>
-  <w:abstractNum w:abstractNumId="5">
+  <w:abstractNum w:abstractNumId="7">
     <w:nsid w:val="5BA4724C"/>
     <w:multiLevelType w:val="hybridMultilevel"/>
     <w:tmpl w:val="ACBAEE2C"/>
@@ -2160,7 +2386,7 @@
       </w:rPr>
     </w:lvl>
   </w:abstractNum>
-  <w:abstractNum w:abstractNumId="6">
+  <w:abstractNum w:abstractNumId="8">
     <w:nsid w:val="6D8F53F5"/>
     <w:multiLevelType w:val="hybridMultilevel"/>
     <w:tmpl w:val="4AD40C2A"/>
@@ -2277,28 +2503,34 @@
     <w:abstractNumId w:val="1"/>
   </w:num>
   <w:num w:numId="2">
-    <w:abstractNumId w:val="5"/>
+    <w:abstractNumId w:val="7"/>
   </w:num>
   <w:num w:numId="3">
-    <w:abstractNumId w:val="4"/>
+    <w:abstractNumId w:val="6"/>
   </w:num>
   <w:num w:numId="4">
-    <w:abstractNumId w:val="2"/>
+    <w:abstractNumId w:val="4"/>
   </w:num>
   <w:num w:numId="5">
     <w:abstractNumId w:val="0"/>
   </w:num>
   <w:num w:numId="6">
-    <w:abstractNumId w:val="6"/>
+    <w:abstractNumId w:val="8"/>
   </w:num>
   <w:num w:numId="7">
+    <w:abstractNumId w:val="5"/>
+  </w:num>
+  <w:num w:numId="8">
+    <w:abstractNumId w:val="2"/>
+  </w:num>
+  <w:num w:numId="9">
     <w:abstractNumId w:val="3"/>
   </w:num>
 </w:numbering>
 </file>
 
 <file path=word/styles.xml><?xml version="1.0" encoding="utf-8"?>
-<w:styles xmlns:mc="http://schemas.openxmlformats.org/markup-compatibility/2006" xmlns:r="http://schemas.openxmlformats.org/officeDocument/2006/relationships" xmlns:w="http://schemas.openxmlformats.org/wordprocessingml/2006/main" xmlns:w14="http://schemas.microsoft.com/office/word/2010/wordml" mc:Ignorable="w14">
+<w:styles xmlns:r="http://schemas.openxmlformats.org/officeDocument/2006/relationships" xmlns:w="http://schemas.openxmlformats.org/wordprocessingml/2006/main">
   <w:docDefaults>
     <w:rPrDefault>
       <w:rPr>
@@ -2469,6 +2701,7 @@
     <w:uiPriority w:val="99"/>
     <w:semiHidden/>
     <w:unhideWhenUsed/>
+    <w:qFormat/>
     <w:tblPr>
       <w:tblInd w:w="0" w:type="dxa"/>
       <w:tblCellMar>

</xml_diff>

<commit_message>
Minor changes to my schedule again. This will probably be the last commit for milestone 2.
</commit_message>
<xml_diff>
--- a/CPSC585/CPSC585/Documentation/Schedule Table.docx
+++ b/CPSC585/CPSC585/Documentation/Schedule Table.docx
@@ -354,8 +354,13 @@
             <w:r>
               <w:t xml:space="preserve">Add </w:t>
             </w:r>
-            <w:r>
-              <w:t>shader and frame buffer effect framework</w:t>
+            <w:proofErr w:type="spellStart"/>
+            <w:r>
+              <w:t>shader</w:t>
+            </w:r>
+            <w:proofErr w:type="spellEnd"/>
+            <w:r>
+              <w:t xml:space="preserve"> and frame buffer effect framework</w:t>
             </w:r>
             <w:r>
               <w:t xml:space="preserve">. </w:t>
@@ -388,7 +393,15 @@
               </w:numPr>
             </w:pPr>
             <w:r>
-              <w:t>Design gameplay models</w:t>
+              <w:t xml:space="preserve">Design </w:t>
+            </w:r>
+            <w:proofErr w:type="spellStart"/>
+            <w:r>
+              <w:t>gameplay</w:t>
+            </w:r>
+            <w:proofErr w:type="spellEnd"/>
+            <w:r>
+              <w:t xml:space="preserve"> models</w:t>
             </w:r>
             <w:r>
               <w:t>.</w:t>
@@ -877,7 +890,15 @@
               </w:numPr>
             </w:pPr>
             <w:r>
-              <w:t xml:space="preserve">Drawing all gameplay models and objects. </w:t>
+              <w:t xml:space="preserve">Drawing all </w:t>
+            </w:r>
+            <w:proofErr w:type="spellStart"/>
+            <w:r>
+              <w:t>gameplay</w:t>
+            </w:r>
+            <w:proofErr w:type="spellEnd"/>
+            <w:r>
+              <w:t xml:space="preserve"> models and objects. </w:t>
             </w:r>
           </w:p>
           <w:p>
@@ -904,7 +925,25 @@
               </w:numPr>
             </w:pPr>
             <w:r>
-              <w:t>Implement shaders for rendering. (ie. shadows).</w:t>
+              <w:t xml:space="preserve">Implement </w:t>
+            </w:r>
+            <w:proofErr w:type="spellStart"/>
+            <w:r>
+              <w:t>shaders</w:t>
+            </w:r>
+            <w:proofErr w:type="spellEnd"/>
+            <w:r>
+              <w:t xml:space="preserve"> for rendering. (</w:t>
+            </w:r>
+            <w:proofErr w:type="spellStart"/>
+            <w:proofErr w:type="gramStart"/>
+            <w:r>
+              <w:t>ie</w:t>
+            </w:r>
+            <w:proofErr w:type="spellEnd"/>
+            <w:proofErr w:type="gramEnd"/>
+            <w:r>
+              <w:t>. shadows).</w:t>
             </w:r>
           </w:p>
           <w:p>
@@ -1189,7 +1228,81 @@
               </w:numPr>
             </w:pPr>
             <w:r>
-              <w:t xml:space="preserve">Integrate and test all graphics objects and their interactions. </w:t>
+              <w:t xml:space="preserve">Implement any remaining minor </w:t>
+            </w:r>
+            <w:proofErr w:type="spellStart"/>
+            <w:r>
+              <w:t>shaders</w:t>
+            </w:r>
+            <w:proofErr w:type="spellEnd"/>
+          </w:p>
+          <w:p>
+            <w:pPr>
+              <w:pStyle w:val="ListParagraph"/>
+              <w:ind w:left="360"/>
+              <w:rPr>
+                <w:b/>
+              </w:rPr>
+            </w:pPr>
+            <w:r>
+              <w:rPr>
+                <w:b/>
+              </w:rPr>
+              <w:t>(Mar 9)</w:t>
+            </w:r>
+          </w:p>
+          <w:p>
+            <w:pPr>
+              <w:pStyle w:val="ListParagraph"/>
+              <w:numPr>
+                <w:ilvl w:val="0"/>
+                <w:numId w:val="5"/>
+              </w:numPr>
+            </w:pPr>
+            <w:r>
+              <w:t>Integrate and test all graphics objects and their interactions.</w:t>
+            </w:r>
+          </w:p>
+          <w:p>
+            <w:pPr>
+              <w:pStyle w:val="ListParagraph"/>
+              <w:ind w:left="360"/>
+              <w:rPr>
+                <w:b/>
+              </w:rPr>
+            </w:pPr>
+            <w:r>
+              <w:rPr>
+                <w:b/>
+              </w:rPr>
+              <w:t>(Mar 14</w:t>
+            </w:r>
+            <w:r>
+              <w:rPr>
+                <w:b/>
+              </w:rPr>
+              <w:t>)</w:t>
+            </w:r>
+          </w:p>
+          <w:p>
+            <w:pPr>
+              <w:pStyle w:val="ListParagraph"/>
+              <w:numPr>
+                <w:ilvl w:val="0"/>
+                <w:numId w:val="5"/>
+              </w:numPr>
+            </w:pPr>
+            <w:r>
+              <w:t>Optimize drawing</w:t>
+            </w:r>
+          </w:p>
+          <w:p>
+            <w:pPr>
+              <w:pStyle w:val="ListParagraph"/>
+              <w:ind w:left="360"/>
+            </w:pPr>
+            <w:r>
+              <w:t xml:space="preserve"> </w:t>
             </w:r>
             <w:r>
               <w:rPr>
@@ -1482,8 +1595,15 @@
     </w:p>
     <w:p>
       <w:r>
-        <w:lastRenderedPageBreak/>
-        <w:t>Kyle – Gameplay, sound</w:t>
+        <w:t xml:space="preserve">Kyle – </w:t>
+      </w:r>
+      <w:proofErr w:type="spellStart"/>
+      <w:r>
+        <w:t>Gameplay</w:t>
+      </w:r>
+      <w:proofErr w:type="spellEnd"/>
+      <w:r>
+        <w:t>, sound</w:t>
       </w:r>
     </w:p>
     <w:p>
@@ -1511,7 +1631,7 @@
   <w:abstractNum w:abstractNumId="0">
     <w:nsid w:val="072F3F5C"/>
     <w:multiLevelType w:val="hybridMultilevel"/>
-    <w:tmpl w:val="7E64641A"/>
+    <w:tmpl w:val="C7D24882"/>
     <w:lvl w:ilvl="0" w:tplc="10090001">
       <w:start w:val="1"/>
       <w:numFmt w:val="bullet"/>
@@ -2275,6 +2395,119 @@
     </w:lvl>
   </w:abstractNum>
   <w:abstractNum w:abstractNumId="7">
+    <w:nsid w:val="52984C63"/>
+    <w:multiLevelType w:val="hybridMultilevel"/>
+    <w:tmpl w:val="8C0C5490"/>
+    <w:lvl w:ilvl="0" w:tplc="04090001">
+      <w:start w:val="1"/>
+      <w:numFmt w:val="bullet"/>
+      <w:lvlText w:val=""/>
+      <w:lvlJc w:val="left"/>
+      <w:pPr>
+        <w:ind w:left="720" w:hanging="360"/>
+      </w:pPr>
+      <w:rPr>
+        <w:rFonts w:ascii="Symbol" w:hAnsi="Symbol" w:hint="default"/>
+      </w:rPr>
+    </w:lvl>
+    <w:lvl w:ilvl="1" w:tplc="04090003" w:tentative="1">
+      <w:start w:val="1"/>
+      <w:numFmt w:val="bullet"/>
+      <w:lvlText w:val="o"/>
+      <w:lvlJc w:val="left"/>
+      <w:pPr>
+        <w:ind w:left="1440" w:hanging="360"/>
+      </w:pPr>
+      <w:rPr>
+        <w:rFonts w:ascii="Courier New" w:hAnsi="Courier New" w:cs="Courier New" w:hint="default"/>
+      </w:rPr>
+    </w:lvl>
+    <w:lvl w:ilvl="2" w:tplc="04090005" w:tentative="1">
+      <w:start w:val="1"/>
+      <w:numFmt w:val="bullet"/>
+      <w:lvlText w:val=""/>
+      <w:lvlJc w:val="left"/>
+      <w:pPr>
+        <w:ind w:left="2160" w:hanging="360"/>
+      </w:pPr>
+      <w:rPr>
+        <w:rFonts w:ascii="Wingdings" w:hAnsi="Wingdings" w:hint="default"/>
+      </w:rPr>
+    </w:lvl>
+    <w:lvl w:ilvl="3" w:tplc="04090001" w:tentative="1">
+      <w:start w:val="1"/>
+      <w:numFmt w:val="bullet"/>
+      <w:lvlText w:val=""/>
+      <w:lvlJc w:val="left"/>
+      <w:pPr>
+        <w:ind w:left="2880" w:hanging="360"/>
+      </w:pPr>
+      <w:rPr>
+        <w:rFonts w:ascii="Symbol" w:hAnsi="Symbol" w:hint="default"/>
+      </w:rPr>
+    </w:lvl>
+    <w:lvl w:ilvl="4" w:tplc="04090003" w:tentative="1">
+      <w:start w:val="1"/>
+      <w:numFmt w:val="bullet"/>
+      <w:lvlText w:val="o"/>
+      <w:lvlJc w:val="left"/>
+      <w:pPr>
+        <w:ind w:left="3600" w:hanging="360"/>
+      </w:pPr>
+      <w:rPr>
+        <w:rFonts w:ascii="Courier New" w:hAnsi="Courier New" w:cs="Courier New" w:hint="default"/>
+      </w:rPr>
+    </w:lvl>
+    <w:lvl w:ilvl="5" w:tplc="04090005" w:tentative="1">
+      <w:start w:val="1"/>
+      <w:numFmt w:val="bullet"/>
+      <w:lvlText w:val=""/>
+      <w:lvlJc w:val="left"/>
+      <w:pPr>
+        <w:ind w:left="4320" w:hanging="360"/>
+      </w:pPr>
+      <w:rPr>
+        <w:rFonts w:ascii="Wingdings" w:hAnsi="Wingdings" w:hint="default"/>
+      </w:rPr>
+    </w:lvl>
+    <w:lvl w:ilvl="6" w:tplc="04090001" w:tentative="1">
+      <w:start w:val="1"/>
+      <w:numFmt w:val="bullet"/>
+      <w:lvlText w:val=""/>
+      <w:lvlJc w:val="left"/>
+      <w:pPr>
+        <w:ind w:left="5040" w:hanging="360"/>
+      </w:pPr>
+      <w:rPr>
+        <w:rFonts w:ascii="Symbol" w:hAnsi="Symbol" w:hint="default"/>
+      </w:rPr>
+    </w:lvl>
+    <w:lvl w:ilvl="7" w:tplc="04090003" w:tentative="1">
+      <w:start w:val="1"/>
+      <w:numFmt w:val="bullet"/>
+      <w:lvlText w:val="o"/>
+      <w:lvlJc w:val="left"/>
+      <w:pPr>
+        <w:ind w:left="5760" w:hanging="360"/>
+      </w:pPr>
+      <w:rPr>
+        <w:rFonts w:ascii="Courier New" w:hAnsi="Courier New" w:cs="Courier New" w:hint="default"/>
+      </w:rPr>
+    </w:lvl>
+    <w:lvl w:ilvl="8" w:tplc="04090005" w:tentative="1">
+      <w:start w:val="1"/>
+      <w:numFmt w:val="bullet"/>
+      <w:lvlText w:val=""/>
+      <w:lvlJc w:val="left"/>
+      <w:pPr>
+        <w:ind w:left="6480" w:hanging="360"/>
+      </w:pPr>
+      <w:rPr>
+        <w:rFonts w:ascii="Wingdings" w:hAnsi="Wingdings" w:hint="default"/>
+      </w:rPr>
+    </w:lvl>
+  </w:abstractNum>
+  <w:abstractNum w:abstractNumId="8">
     <w:nsid w:val="5BA4724C"/>
     <w:multiLevelType w:val="hybridMultilevel"/>
     <w:tmpl w:val="ACBAEE2C"/>
@@ -2386,7 +2619,7 @@
       </w:rPr>
     </w:lvl>
   </w:abstractNum>
-  <w:abstractNum w:abstractNumId="8">
+  <w:abstractNum w:abstractNumId="9">
     <w:nsid w:val="6D8F53F5"/>
     <w:multiLevelType w:val="hybridMultilevel"/>
     <w:tmpl w:val="4AD40C2A"/>
@@ -2503,7 +2736,7 @@
     <w:abstractNumId w:val="1"/>
   </w:num>
   <w:num w:numId="2">
-    <w:abstractNumId w:val="7"/>
+    <w:abstractNumId w:val="8"/>
   </w:num>
   <w:num w:numId="3">
     <w:abstractNumId w:val="6"/>
@@ -2515,7 +2748,7 @@
     <w:abstractNumId w:val="0"/>
   </w:num>
   <w:num w:numId="6">
-    <w:abstractNumId w:val="8"/>
+    <w:abstractNumId w:val="9"/>
   </w:num>
   <w:num w:numId="7">
     <w:abstractNumId w:val="5"/>
@@ -2525,6 +2758,9 @@
   </w:num>
   <w:num w:numId="9">
     <w:abstractNumId w:val="3"/>
+  </w:num>
+  <w:num w:numId="10">
+    <w:abstractNumId w:val="7"/>
   </w:num>
 </w:numbering>
 </file>

</xml_diff>

<commit_message>
Changed my scheudle 1
</commit_message>
<xml_diff>
--- a/CPSC585/CPSC585/Documentation/Schedule Table.docx
+++ b/CPSC585/CPSC585/Documentation/Schedule Table.docx
@@ -648,42 +648,6 @@
               <w:t>(Feb 28)</w:t>
             </w:r>
           </w:p>
-          <w:p>
-            <w:pPr>
-              <w:pStyle w:val="ListParagraph"/>
-              <w:numPr>
-                <w:ilvl w:val="0"/>
-                <w:numId w:val="3"/>
-              </w:numPr>
-            </w:pPr>
-            <w:r>
-              <w:t xml:space="preserve">Reset AI cars when stuck. </w:t>
-            </w:r>
-            <w:r>
-              <w:rPr>
-                <w:b/>
-              </w:rPr>
-              <w:t>(Mar 1)</w:t>
-            </w:r>
-          </w:p>
-          <w:p>
-            <w:pPr>
-              <w:pStyle w:val="ListParagraph"/>
-              <w:numPr>
-                <w:ilvl w:val="0"/>
-                <w:numId w:val="3"/>
-              </w:numPr>
-            </w:pPr>
-            <w:r>
-              <w:t xml:space="preserve">Add path finding for projectile power-ups. </w:t>
-            </w:r>
-            <w:r>
-              <w:rPr>
-                <w:b/>
-              </w:rPr>
-              <w:t>(Mar 3)</w:t>
-            </w:r>
-          </w:p>
         </w:tc>
         <w:tc>
           <w:tcPr>
@@ -1134,6 +1098,30 @@
               </w:numPr>
             </w:pPr>
             <w:r>
+              <w:t xml:space="preserve">Reset AI cars when stuck. </w:t>
+            </w:r>
+            <w:r>
+              <w:rPr>
+                <w:b/>
+              </w:rPr>
+              <w:t>(Mar 10)</w:t>
+            </w:r>
+          </w:p>
+          <w:p>
+            <w:pPr>
+              <w:pStyle w:val="ListParagraph"/>
+              <w:ind w:left="360"/>
+            </w:pPr>
+          </w:p>
+          <w:p>
+            <w:pPr>
+              <w:pStyle w:val="ListParagraph"/>
+              <w:numPr>
+                <w:ilvl w:val="0"/>
+                <w:numId w:val="6"/>
+              </w:numPr>
+            </w:pPr>
+            <w:r>
               <w:t xml:space="preserve">Make AI racers challenging. </w:t>
             </w:r>
             <w:r>
@@ -1159,12 +1147,48 @@
             <w:pPr>
               <w:pStyle w:val="ListParagraph"/>
               <w:ind w:left="360"/>
+              <w:rPr>
+                <w:b/>
+              </w:rPr>
             </w:pPr>
             <w:r>
               <w:rPr>
                 <w:b/>
               </w:rPr>
               <w:t>(Mar 20)</w:t>
+            </w:r>
+          </w:p>
+          <w:p>
+            <w:pPr>
+              <w:pStyle w:val="ListParagraph"/>
+              <w:ind w:left="360"/>
+              <w:rPr>
+                <w:b/>
+              </w:rPr>
+            </w:pPr>
+          </w:p>
+          <w:p>
+            <w:pPr>
+              <w:pStyle w:val="ListParagraph"/>
+              <w:numPr>
+                <w:ilvl w:val="0"/>
+                <w:numId w:val="3"/>
+              </w:numPr>
+            </w:pPr>
+          </w:p>
+          <w:p>
+            <w:pPr>
+              <w:pStyle w:val="ListParagraph"/>
+              <w:ind w:left="360"/>
+            </w:pPr>
+            <w:r>
+              <w:t xml:space="preserve">Add path finding for projectile power-ups. </w:t>
+            </w:r>
+            <w:r>
+              <w:rPr>
+                <w:b/>
+              </w:rPr>
+              <w:t>(Mar 14)</w:t>
             </w:r>
           </w:p>
         </w:tc>
@@ -1565,7 +1589,11 @@
         <w:t xml:space="preserve">, </w:t>
       </w:r>
       <w:r>
-        <w:t>and will spend that extra time helping others with tasks that have fallen behind schedule first and foremost. With further free time we will move to bug fixing and testing, and if we still have free time we will begin implementing some of the bonus features listed in the game design document.</w:t>
+        <w:t xml:space="preserve">and will spend that extra time helping others with tasks that have fallen behind schedule first and foremost. With further </w:t>
+      </w:r>
+      <w:r>
+        <w:lastRenderedPageBreak/>
+        <w:t>free time we will move to bug fixing and testing, and if we still have free time we will begin implementing some of the bonus features listed in the game design document.</w:t>
       </w:r>
     </w:p>
     <w:p/>

</xml_diff>

<commit_message>
Updated my Schedule. -Kyle
</commit_message>
<xml_diff>
--- a/CPSC585/CPSC585/Documentation/Schedule Table.docx
+++ b/CPSC585/CPSC585/Documentation/Schedule Table.docx
@@ -1,12 +1,12 @@
 
 <file path=word/document.xml><?xml version="1.0" encoding="utf-8"?>
-<w:document xmlns:ve="http://schemas.openxmlformats.org/markup-compatibility/2006" xmlns:o="urn:schemas-microsoft-com:office:office" xmlns:r="http://schemas.openxmlformats.org/officeDocument/2006/relationships" xmlns:m="http://schemas.openxmlformats.org/officeDocument/2006/math" xmlns:v="urn:schemas-microsoft-com:vml" xmlns:wp="http://schemas.openxmlformats.org/drawingml/2006/wordprocessingDrawing" xmlns:w10="urn:schemas-microsoft-com:office:word" xmlns:w="http://schemas.openxmlformats.org/wordprocessingml/2006/main" xmlns:wne="http://schemas.microsoft.com/office/word/2006/wordml">
+<w:document xmlns:wpc="http://schemas.microsoft.com/office/word/2010/wordprocessingCanvas" xmlns:mc="http://schemas.openxmlformats.org/markup-compatibility/2006" xmlns:o="urn:schemas-microsoft-com:office:office" xmlns:r="http://schemas.openxmlformats.org/officeDocument/2006/relationships" xmlns:m="http://schemas.openxmlformats.org/officeDocument/2006/math" xmlns:v="urn:schemas-microsoft-com:vml" xmlns:wp14="http://schemas.microsoft.com/office/word/2010/wordprocessingDrawing" xmlns:wp="http://schemas.openxmlformats.org/drawingml/2006/wordprocessingDrawing" xmlns:w10="urn:schemas-microsoft-com:office:word" xmlns:w="http://schemas.openxmlformats.org/wordprocessingml/2006/main" xmlns:w14="http://schemas.microsoft.com/office/word/2010/wordml" xmlns:wpg="http://schemas.microsoft.com/office/word/2010/wordprocessingGroup" xmlns:wpi="http://schemas.microsoft.com/office/word/2010/wordprocessingInk" xmlns:wne="http://schemas.microsoft.com/office/word/2006/wordml" xmlns:wps="http://schemas.microsoft.com/office/word/2010/wordprocessingShape" mc:Ignorable="w14 wp14">
   <w:body>
     <w:tbl>
       <w:tblPr>
         <w:tblStyle w:val="TableGrid"/>
         <w:tblW w:w="0" w:type="auto"/>
-        <w:tblLook w:val="04A0"/>
+        <w:tblLook w:val="04A0" w:firstRow="1" w:lastRow="0" w:firstColumn="1" w:lastColumn="0" w:noHBand="0" w:noVBand="1"/>
       </w:tblPr>
       <w:tblGrid>
         <w:gridCol w:w="1895"/>
@@ -354,13 +354,8 @@
             <w:r>
               <w:t xml:space="preserve">Add </w:t>
             </w:r>
-            <w:proofErr w:type="spellStart"/>
-            <w:r>
-              <w:t>shader</w:t>
-            </w:r>
-            <w:proofErr w:type="spellEnd"/>
-            <w:r>
-              <w:t xml:space="preserve"> and frame buffer effect framework</w:t>
+            <w:r>
+              <w:t>shader and frame buffer effect framework</w:t>
             </w:r>
             <w:r>
               <w:t xml:space="preserve">. </w:t>
@@ -393,15 +388,7 @@
               </w:numPr>
             </w:pPr>
             <w:r>
-              <w:t xml:space="preserve">Design </w:t>
-            </w:r>
-            <w:proofErr w:type="spellStart"/>
-            <w:r>
-              <w:t>gameplay</w:t>
-            </w:r>
-            <w:proofErr w:type="spellEnd"/>
-            <w:r>
-              <w:t xml:space="preserve"> models</w:t>
+              <w:t>Design gameplay models</w:t>
             </w:r>
             <w:r>
               <w:t>.</w:t>
@@ -783,29 +770,6 @@
               </w:numPr>
             </w:pPr>
             <w:r>
-              <w:t xml:space="preserve">Implement </w:t>
-            </w:r>
-            <w:bookmarkStart w:id="0" w:name="_GoBack"/>
-            <w:bookmarkEnd w:id="0"/>
-            <w:r>
-              <w:t xml:space="preserve">sound for when particular events occur. </w:t>
-            </w:r>
-            <w:r>
-              <w:rPr>
-                <w:b/>
-              </w:rPr>
-              <w:t>(Feb 27)</w:t>
-            </w:r>
-          </w:p>
-          <w:p>
-            <w:pPr>
-              <w:pStyle w:val="ListParagraph"/>
-              <w:numPr>
-                <w:ilvl w:val="0"/>
-                <w:numId w:val="3"/>
-              </w:numPr>
-            </w:pPr>
-            <w:r>
               <w:t xml:space="preserve">Tune playable vehicle mechanics. </w:t>
             </w:r>
             <w:r>
@@ -854,15 +818,7 @@
               </w:numPr>
             </w:pPr>
             <w:r>
-              <w:t xml:space="preserve">Drawing all </w:t>
-            </w:r>
-            <w:proofErr w:type="spellStart"/>
-            <w:r>
-              <w:t>gameplay</w:t>
-            </w:r>
-            <w:proofErr w:type="spellEnd"/>
-            <w:r>
-              <w:t xml:space="preserve"> models and objects. </w:t>
+              <w:t xml:space="preserve">Drawing all gameplay models and objects. </w:t>
             </w:r>
           </w:p>
           <w:p>
@@ -889,25 +845,7 @@
               </w:numPr>
             </w:pPr>
             <w:r>
-              <w:t xml:space="preserve">Implement </w:t>
-            </w:r>
-            <w:proofErr w:type="spellStart"/>
-            <w:r>
-              <w:t>shaders</w:t>
-            </w:r>
-            <w:proofErr w:type="spellEnd"/>
-            <w:r>
-              <w:t xml:space="preserve"> for rendering. (</w:t>
-            </w:r>
-            <w:proofErr w:type="spellStart"/>
-            <w:proofErr w:type="gramStart"/>
-            <w:r>
-              <w:t>ie</w:t>
-            </w:r>
-            <w:proofErr w:type="spellEnd"/>
-            <w:proofErr w:type="gramEnd"/>
-            <w:r>
-              <w:t>. shadows).</w:t>
+              <w:t>Implement shaders for rendering. (ie. shadows).</w:t>
             </w:r>
           </w:p>
           <w:p>
@@ -1205,13 +1143,126 @@
               </w:numPr>
             </w:pPr>
             <w:r>
+              <w:t>Add car driving sound for all cars.</w:t>
+            </w:r>
+          </w:p>
+          <w:p>
+            <w:pPr>
+              <w:pStyle w:val="ListParagraph"/>
+              <w:ind w:left="360"/>
+              <w:rPr>
+                <w:b/>
+              </w:rPr>
+            </w:pPr>
+            <w:r>
+              <w:rPr>
+                <w:b/>
+              </w:rPr>
+              <w:t>(Mar 9)</w:t>
+            </w:r>
+          </w:p>
+          <w:p>
+            <w:pPr>
+              <w:pStyle w:val="ListParagraph"/>
+              <w:numPr>
+                <w:ilvl w:val="0"/>
+                <w:numId w:val="5"/>
+              </w:numPr>
+            </w:pPr>
+            <w:r>
+              <w:t xml:space="preserve">Implement sound for when particular events occur. </w:t>
+            </w:r>
+            <w:r>
+              <w:rPr>
+                <w:b/>
+              </w:rPr>
+              <w:t>(Mar 13</w:t>
+            </w:r>
+            <w:r>
+              <w:rPr>
+                <w:b/>
+              </w:rPr>
+              <w:t>)</w:t>
+            </w:r>
+          </w:p>
+          <w:p>
+            <w:pPr>
+              <w:pStyle w:val="ListParagraph"/>
+              <w:numPr>
+                <w:ilvl w:val="0"/>
+                <w:numId w:val="5"/>
+              </w:numPr>
+            </w:pPr>
+            <w:r>
+              <w:t>Add main menu music.</w:t>
+            </w:r>
+          </w:p>
+          <w:p>
+            <w:pPr>
+              <w:pStyle w:val="ListParagraph"/>
+              <w:ind w:left="360"/>
+              <w:rPr>
+                <w:b/>
+              </w:rPr>
+            </w:pPr>
+            <w:r>
+              <w:rPr>
+                <w:b/>
+              </w:rPr>
+              <w:t>(Mar 16)</w:t>
+            </w:r>
+            <w:bookmarkStart w:id="0" w:name="_GoBack"/>
+            <w:bookmarkEnd w:id="0"/>
+          </w:p>
+          <w:p>
+            <w:pPr>
+              <w:pStyle w:val="ListParagraph"/>
+              <w:numPr>
+                <w:ilvl w:val="0"/>
+                <w:numId w:val="5"/>
+              </w:numPr>
+            </w:pPr>
+            <w:r>
               <w:t xml:space="preserve">Increase speed or volume of music as player`s speed increases. </w:t>
             </w:r>
             <w:r>
               <w:rPr>
                 <w:b/>
               </w:rPr>
-              <w:t>(Mar 10)</w:t>
+              <w:t>(Mar 18</w:t>
+            </w:r>
+            <w:r>
+              <w:rPr>
+                <w:b/>
+              </w:rPr>
+              <w:t>)</w:t>
+            </w:r>
+          </w:p>
+          <w:p>
+            <w:pPr>
+              <w:pStyle w:val="ListParagraph"/>
+              <w:numPr>
+                <w:ilvl w:val="0"/>
+                <w:numId w:val="5"/>
+              </w:numPr>
+            </w:pPr>
+            <w:r>
+              <w:t>Increase background music volume upon start of race.</w:t>
+            </w:r>
+          </w:p>
+          <w:p>
+            <w:pPr>
+              <w:pStyle w:val="ListParagraph"/>
+              <w:ind w:left="360"/>
+              <w:rPr>
+                <w:b/>
+              </w:rPr>
+            </w:pPr>
+            <w:r>
+              <w:rPr>
+                <w:b/>
+              </w:rPr>
+              <w:t>(Mar 22)</w:t>
             </w:r>
           </w:p>
           <w:p>
@@ -1252,13 +1303,8 @@
               </w:numPr>
             </w:pPr>
             <w:r>
-              <w:t xml:space="preserve">Implement any remaining minor </w:t>
-            </w:r>
-            <w:proofErr w:type="spellStart"/>
-            <w:r>
-              <w:t>shaders</w:t>
-            </w:r>
-            <w:proofErr w:type="spellEnd"/>
+              <w:t>Implement any remaining minor shaders</w:t>
+            </w:r>
           </w:p>
           <w:p>
             <w:pPr>
@@ -1589,11 +1635,11 @@
         <w:t xml:space="preserve">, </w:t>
       </w:r>
       <w:r>
-        <w:t xml:space="preserve">and will spend that extra time helping others with tasks that have fallen behind schedule first and foremost. With further </w:t>
+        <w:t xml:space="preserve">and will spend that </w:t>
       </w:r>
       <w:r>
         <w:lastRenderedPageBreak/>
-        <w:t>free time we will move to bug fixing and testing, and if we still have free time we will begin implementing some of the bonus features listed in the game design document.</w:t>
+        <w:t>extra time helping others with tasks that have fallen behind schedule first and foremost. With further free time we will move to bug fixing and testing, and if we still have free time we will begin implementing some of the bonus features listed in the game design document.</w:t>
       </w:r>
     </w:p>
     <w:p/>
@@ -1623,15 +1669,7 @@
     </w:p>
     <w:p>
       <w:r>
-        <w:t xml:space="preserve">Kyle – </w:t>
-      </w:r>
-      <w:proofErr w:type="spellStart"/>
-      <w:r>
-        <w:t>Gameplay</w:t>
-      </w:r>
-      <w:proofErr w:type="spellEnd"/>
-      <w:r>
-        <w:t>, sound</w:t>
+        <w:t>Kyle – Gameplay, sound</w:t>
       </w:r>
     </w:p>
     <w:p>
@@ -1655,7 +1693,7 @@
 </file>
 
 <file path=word/numbering.xml><?xml version="1.0" encoding="utf-8"?>
-<w:numbering xmlns:ve="http://schemas.openxmlformats.org/markup-compatibility/2006" xmlns:o="urn:schemas-microsoft-com:office:office" xmlns:r="http://schemas.openxmlformats.org/officeDocument/2006/relationships" xmlns:m="http://schemas.openxmlformats.org/officeDocument/2006/math" xmlns:v="urn:schemas-microsoft-com:vml" xmlns:wp="http://schemas.openxmlformats.org/drawingml/2006/wordprocessingDrawing" xmlns:w10="urn:schemas-microsoft-com:office:word" xmlns:w="http://schemas.openxmlformats.org/wordprocessingml/2006/main" xmlns:wne="http://schemas.microsoft.com/office/word/2006/wordml">
+<w:numbering xmlns:wpc="http://schemas.microsoft.com/office/word/2010/wordprocessingCanvas" xmlns:mc="http://schemas.openxmlformats.org/markup-compatibility/2006" xmlns:o="urn:schemas-microsoft-com:office:office" xmlns:r="http://schemas.openxmlformats.org/officeDocument/2006/relationships" xmlns:m="http://schemas.openxmlformats.org/officeDocument/2006/math" xmlns:v="urn:schemas-microsoft-com:vml" xmlns:wp14="http://schemas.microsoft.com/office/word/2010/wordprocessingDrawing" xmlns:wp="http://schemas.openxmlformats.org/drawingml/2006/wordprocessingDrawing" xmlns:w10="urn:schemas-microsoft-com:office:word" xmlns:w="http://schemas.openxmlformats.org/wordprocessingml/2006/main" xmlns:w14="http://schemas.microsoft.com/office/word/2010/wordml" xmlns:wpg="http://schemas.microsoft.com/office/word/2010/wordprocessingGroup" xmlns:wpi="http://schemas.microsoft.com/office/word/2010/wordprocessingInk" xmlns:wne="http://schemas.microsoft.com/office/word/2006/wordml" xmlns:wps="http://schemas.microsoft.com/office/word/2010/wordprocessingShape" mc:Ignorable="w14 wp14">
   <w:abstractNum w:abstractNumId="0">
     <w:nsid w:val="072F3F5C"/>
     <w:multiLevelType w:val="hybridMultilevel"/>
@@ -2794,7 +2832,7 @@
 </file>
 
 <file path=word/styles.xml><?xml version="1.0" encoding="utf-8"?>
-<w:styles xmlns:r="http://schemas.openxmlformats.org/officeDocument/2006/relationships" xmlns:w="http://schemas.openxmlformats.org/wordprocessingml/2006/main">
+<w:styles xmlns:mc="http://schemas.openxmlformats.org/markup-compatibility/2006" xmlns:r="http://schemas.openxmlformats.org/officeDocument/2006/relationships" xmlns:w="http://schemas.openxmlformats.org/wordprocessingml/2006/main" xmlns:w14="http://schemas.microsoft.com/office/word/2010/wordml" mc:Ignorable="w14">
   <w:docDefaults>
     <w:rPrDefault>
       <w:rPr>
@@ -2965,7 +3003,6 @@
     <w:uiPriority w:val="99"/>
     <w:semiHidden/>
     <w:unhideWhenUsed/>
-    <w:qFormat/>
     <w:tblPr>
       <w:tblInd w:w="0" w:type="dxa"/>
       <w:tblCellMar>

</xml_diff>

<commit_message>
Added a bit to my schedule, and fixed a linker issue that i fixed yestarday but didn't push yestarday.
</commit_message>
<xml_diff>
--- a/CPSC585/CPSC585/Documentation/Schedule Table.docx
+++ b/CPSC585/CPSC585/Documentation/Schedule Table.docx
@@ -1,12 +1,12 @@
 
 <file path=word/document.xml><?xml version="1.0" encoding="utf-8"?>
-<w:document xmlns:wpc="http://schemas.microsoft.com/office/word/2010/wordprocessingCanvas" xmlns:mc="http://schemas.openxmlformats.org/markup-compatibility/2006" xmlns:o="urn:schemas-microsoft-com:office:office" xmlns:r="http://schemas.openxmlformats.org/officeDocument/2006/relationships" xmlns:m="http://schemas.openxmlformats.org/officeDocument/2006/math" xmlns:v="urn:schemas-microsoft-com:vml" xmlns:wp14="http://schemas.microsoft.com/office/word/2010/wordprocessingDrawing" xmlns:wp="http://schemas.openxmlformats.org/drawingml/2006/wordprocessingDrawing" xmlns:w10="urn:schemas-microsoft-com:office:word" xmlns:w="http://schemas.openxmlformats.org/wordprocessingml/2006/main" xmlns:w14="http://schemas.microsoft.com/office/word/2010/wordml" xmlns:wpg="http://schemas.microsoft.com/office/word/2010/wordprocessingGroup" xmlns:wpi="http://schemas.microsoft.com/office/word/2010/wordprocessingInk" xmlns:wne="http://schemas.microsoft.com/office/word/2006/wordml" xmlns:wps="http://schemas.microsoft.com/office/word/2010/wordprocessingShape" mc:Ignorable="w14 wp14">
+<w:document xmlns:ve="http://schemas.openxmlformats.org/markup-compatibility/2006" xmlns:o="urn:schemas-microsoft-com:office:office" xmlns:r="http://schemas.openxmlformats.org/officeDocument/2006/relationships" xmlns:m="http://schemas.openxmlformats.org/officeDocument/2006/math" xmlns:v="urn:schemas-microsoft-com:vml" xmlns:wp="http://schemas.openxmlformats.org/drawingml/2006/wordprocessingDrawing" xmlns:w10="urn:schemas-microsoft-com:office:word" xmlns:w="http://schemas.openxmlformats.org/wordprocessingml/2006/main" xmlns:wne="http://schemas.microsoft.com/office/word/2006/wordml">
   <w:body>
     <w:tbl>
       <w:tblPr>
         <w:tblStyle w:val="TableGrid"/>
         <w:tblW w:w="0" w:type="auto"/>
-        <w:tblLook w:val="04A0" w:firstRow="1" w:lastRow="0" w:firstColumn="1" w:lastColumn="0" w:noHBand="0" w:noVBand="1"/>
+        <w:tblLook w:val="04A0"/>
       </w:tblPr>
       <w:tblGrid>
         <w:gridCol w:w="1895"/>
@@ -354,8 +354,13 @@
             <w:r>
               <w:t xml:space="preserve">Add </w:t>
             </w:r>
-            <w:r>
-              <w:t>shader and frame buffer effect framework</w:t>
+            <w:proofErr w:type="spellStart"/>
+            <w:r>
+              <w:t>shader</w:t>
+            </w:r>
+            <w:proofErr w:type="spellEnd"/>
+            <w:r>
+              <w:t xml:space="preserve"> and frame buffer effect framework</w:t>
             </w:r>
             <w:r>
               <w:t xml:space="preserve">. </w:t>
@@ -388,7 +393,15 @@
               </w:numPr>
             </w:pPr>
             <w:r>
-              <w:t>Design gameplay models</w:t>
+              <w:t xml:space="preserve">Design </w:t>
+            </w:r>
+            <w:proofErr w:type="spellStart"/>
+            <w:r>
+              <w:t>gameplay</w:t>
+            </w:r>
+            <w:proofErr w:type="spellEnd"/>
+            <w:r>
+              <w:t xml:space="preserve"> models</w:t>
             </w:r>
             <w:r>
               <w:t>.</w:t>
@@ -818,7 +831,15 @@
               </w:numPr>
             </w:pPr>
             <w:r>
-              <w:t xml:space="preserve">Drawing all gameplay models and objects. </w:t>
+              <w:t xml:space="preserve">Drawing all </w:t>
+            </w:r>
+            <w:proofErr w:type="spellStart"/>
+            <w:r>
+              <w:t>gameplay</w:t>
+            </w:r>
+            <w:proofErr w:type="spellEnd"/>
+            <w:r>
+              <w:t xml:space="preserve"> models and objects. </w:t>
             </w:r>
           </w:p>
           <w:p>
@@ -845,7 +866,25 @@
               </w:numPr>
             </w:pPr>
             <w:r>
-              <w:t>Implement shaders for rendering. (ie. shadows).</w:t>
+              <w:t xml:space="preserve">Implement </w:t>
+            </w:r>
+            <w:proofErr w:type="spellStart"/>
+            <w:r>
+              <w:t>shaders</w:t>
+            </w:r>
+            <w:proofErr w:type="spellEnd"/>
+            <w:r>
+              <w:t xml:space="preserve"> for rendering. (</w:t>
+            </w:r>
+            <w:proofErr w:type="spellStart"/>
+            <w:proofErr w:type="gramStart"/>
+            <w:r>
+              <w:t>ie</w:t>
+            </w:r>
+            <w:proofErr w:type="spellEnd"/>
+            <w:proofErr w:type="gramEnd"/>
+            <w:r>
+              <w:t>. shadows).</w:t>
             </w:r>
           </w:p>
           <w:p>
@@ -1176,13 +1215,7 @@
               <w:rPr>
                 <w:b/>
               </w:rPr>
-              <w:t>(Mar 13</w:t>
-            </w:r>
-            <w:r>
-              <w:rPr>
-                <w:b/>
-              </w:rPr>
-              <w:t>)</w:t>
+              <w:t>(Mar 13)</w:t>
             </w:r>
           </w:p>
           <w:p>
@@ -1303,8 +1336,19 @@
               </w:numPr>
             </w:pPr>
             <w:r>
-              <w:t>Implement any remaining minor shaders</w:t>
-            </w:r>
+              <w:t xml:space="preserve">Implement any remaining </w:t>
+            </w:r>
+            <w:r>
+              <w:t>necessary</w:t>
+            </w:r>
+            <w:r>
+              <w:t xml:space="preserve"> </w:t>
+            </w:r>
+            <w:proofErr w:type="spellStart"/>
+            <w:r>
+              <w:t>shaders</w:t>
+            </w:r>
+            <w:proofErr w:type="spellEnd"/>
           </w:p>
           <w:p>
             <w:pPr>
@@ -1331,6 +1375,15 @@
             </w:pPr>
             <w:r>
               <w:t>Integrate and test all graphics objects and their interactions.</w:t>
+            </w:r>
+          </w:p>
+          <w:p>
+            <w:pPr>
+              <w:pStyle w:val="ListParagraph"/>
+              <w:ind w:left="360"/>
+            </w:pPr>
+            <w:r>
+              <w:t>Working special effects such as sparks and so on.</w:t>
             </w:r>
           </w:p>
           <w:p>
@@ -1637,9 +1690,14 @@
       <w:r>
         <w:t xml:space="preserve">and will spend that </w:t>
       </w:r>
+      <w:proofErr w:type="gramStart"/>
       <w:r>
         <w:lastRenderedPageBreak/>
-        <w:t>extra time helping others with tasks that have fallen behind schedule first and foremost. With further free time we will move to bug fixing and testing, and if we still have free time we will begin implementing some of the bonus features listed in the game design document.</w:t>
+        <w:t>extra</w:t>
+      </w:r>
+      <w:proofErr w:type="gramEnd"/>
+      <w:r>
+        <w:t xml:space="preserve"> time helping others with tasks that have fallen behind schedule first and foremost. With further free time we will move to bug fixing and testing, and if we still have free time we will begin implementing some of the bonus features listed in the game design document.</w:t>
       </w:r>
     </w:p>
     <w:p/>
@@ -1669,7 +1727,15 @@
     </w:p>
     <w:p>
       <w:r>
-        <w:t>Kyle – Gameplay, sound</w:t>
+        <w:t xml:space="preserve">Kyle – </w:t>
+      </w:r>
+      <w:proofErr w:type="spellStart"/>
+      <w:r>
+        <w:t>Gameplay</w:t>
+      </w:r>
+      <w:proofErr w:type="spellEnd"/>
+      <w:r>
+        <w:t>, sound</w:t>
       </w:r>
     </w:p>
     <w:p>
@@ -1693,7 +1759,7 @@
 </file>
 
 <file path=word/numbering.xml><?xml version="1.0" encoding="utf-8"?>
-<w:numbering xmlns:wpc="http://schemas.microsoft.com/office/word/2010/wordprocessingCanvas" xmlns:mc="http://schemas.openxmlformats.org/markup-compatibility/2006" xmlns:o="urn:schemas-microsoft-com:office:office" xmlns:r="http://schemas.openxmlformats.org/officeDocument/2006/relationships" xmlns:m="http://schemas.openxmlformats.org/officeDocument/2006/math" xmlns:v="urn:schemas-microsoft-com:vml" xmlns:wp14="http://schemas.microsoft.com/office/word/2010/wordprocessingDrawing" xmlns:wp="http://schemas.openxmlformats.org/drawingml/2006/wordprocessingDrawing" xmlns:w10="urn:schemas-microsoft-com:office:word" xmlns:w="http://schemas.openxmlformats.org/wordprocessingml/2006/main" xmlns:w14="http://schemas.microsoft.com/office/word/2010/wordml" xmlns:wpg="http://schemas.microsoft.com/office/word/2010/wordprocessingGroup" xmlns:wpi="http://schemas.microsoft.com/office/word/2010/wordprocessingInk" xmlns:wne="http://schemas.microsoft.com/office/word/2006/wordml" xmlns:wps="http://schemas.microsoft.com/office/word/2010/wordprocessingShape" mc:Ignorable="w14 wp14">
+<w:numbering xmlns:ve="http://schemas.openxmlformats.org/markup-compatibility/2006" xmlns:o="urn:schemas-microsoft-com:office:office" xmlns:r="http://schemas.openxmlformats.org/officeDocument/2006/relationships" xmlns:m="http://schemas.openxmlformats.org/officeDocument/2006/math" xmlns:v="urn:schemas-microsoft-com:vml" xmlns:wp="http://schemas.openxmlformats.org/drawingml/2006/wordprocessingDrawing" xmlns:w10="urn:schemas-microsoft-com:office:word" xmlns:w="http://schemas.openxmlformats.org/wordprocessingml/2006/main" xmlns:wne="http://schemas.microsoft.com/office/word/2006/wordml">
   <w:abstractNum w:abstractNumId="0">
     <w:nsid w:val="072F3F5C"/>
     <w:multiLevelType w:val="hybridMultilevel"/>
@@ -2832,7 +2898,7 @@
 </file>
 
 <file path=word/styles.xml><?xml version="1.0" encoding="utf-8"?>
-<w:styles xmlns:mc="http://schemas.openxmlformats.org/markup-compatibility/2006" xmlns:r="http://schemas.openxmlformats.org/officeDocument/2006/relationships" xmlns:w="http://schemas.openxmlformats.org/wordprocessingml/2006/main" xmlns:w14="http://schemas.microsoft.com/office/word/2010/wordml" mc:Ignorable="w14">
+<w:styles xmlns:r="http://schemas.openxmlformats.org/officeDocument/2006/relationships" xmlns:w="http://schemas.openxmlformats.org/wordprocessingml/2006/main">
   <w:docDefaults>
     <w:rPrDefault>
       <w:rPr>
@@ -3003,6 +3069,7 @@
     <w:uiPriority w:val="99"/>
     <w:semiHidden/>
     <w:unhideWhenUsed/>
+    <w:qFormat/>
     <w:tblPr>
       <w:tblInd w:w="0" w:type="dxa"/>
       <w:tblCellMar>

</xml_diff>

<commit_message>
Changed my schedule a bit hopefully.
</commit_message>
<xml_diff>
--- a/CPSC585/CPSC585/Documentation/Schedule Table.docx
+++ b/CPSC585/CPSC585/Documentation/Schedule Table.docx
@@ -874,17 +874,7 @@
             </w:r>
             <w:proofErr w:type="spellEnd"/>
             <w:r>
-              <w:t xml:space="preserve"> for rendering. (</w:t>
-            </w:r>
-            <w:proofErr w:type="spellStart"/>
-            <w:proofErr w:type="gramStart"/>
-            <w:r>
-              <w:t>ie</w:t>
-            </w:r>
-            <w:proofErr w:type="spellEnd"/>
-            <w:proofErr w:type="gramEnd"/>
-            <w:r>
-              <w:t>. shadows).</w:t>
+              <w:t xml:space="preserve"> for rendering. </w:t>
             </w:r>
           </w:p>
           <w:p>
@@ -950,7 +940,6 @@
               <w:rPr>
                 <w:b/>
               </w:rPr>
-              <w:lastRenderedPageBreak/>
               <w:t>(Mar. 5)</w:t>
             </w:r>
           </w:p>
@@ -1336,7 +1325,10 @@
               </w:numPr>
             </w:pPr>
             <w:r>
-              <w:t xml:space="preserve">Implement any remaining </w:t>
+              <w:t>Implement working shadows and any</w:t>
+            </w:r>
+            <w:r>
+              <w:t xml:space="preserve"> remaining </w:t>
             </w:r>
             <w:r>
               <w:t>necessary</w:t>

</xml_diff>